<commit_message>
change report font to Arial
</commit_message>
<xml_diff>
--- a/markdown/styles_reference4.docx
+++ b/markdown/styles_reference4.docx
@@ -5,7 +5,6 @@
     <w:p>
       <w:pPr>
         <w:pStyle w:val="Heading1"/>
-        <w:spacing w:before="200"/>
       </w:pPr>
       <w:bookmarkStart w:id="0" w:name="marine-economy---national-overview"/>
       <w:bookmarkEnd w:id="0"/>
@@ -63,7 +62,12 @@
         <w:t>both</w:t>
       </w:r>
       <w:r>
-        <w:t xml:space="preserve"> the direct sales made by the angler and sales made between businesses and households resulting from that original sale by the angler. Income includes personal income (wages and salaries) and proprietors’ income (income from self-employment). Value-added is the contribution made to the gross domestic product in a region. Employment is specified on the basis of full-time and part-time jobs supported directly or indirectly by the purchases made by anglers. The first three measures are calculated in terms of dollars, whereas employment impacts are measured in numbers of jobs. Note that these categories are not additive.</w:t>
+        <w:t xml:space="preserve"> the direct sales made by the angler and sales made between businesses and households resulting from that original sale by the angler. Income includes personal income (wages and salaries) and proprietors’ income (income from self-employment). Value-added is the contribution made to the gross domestic product in a region. Employment is specified on the basis of full-time and part-time jobs supported directly or indirectly by the purchases made by anglers. The f</w:t>
+      </w:r>
+      <w:bookmarkStart w:id="2" w:name="_GoBack"/>
+      <w:bookmarkEnd w:id="2"/>
+      <w:r>
+        <w:t>irst three measures are calculated in terms of dollars, whereas employment impacts are measured in numbers of jobs. Note that these categories are not additive.</w:t>
       </w:r>
     </w:p>
     <w:p>
@@ -211,8 +215,6 @@
       <w:pPr>
         <w:pStyle w:val="Figurecaption"/>
       </w:pPr>
-      <w:bookmarkStart w:id="2" w:name="_GoBack"/>
-      <w:bookmarkEnd w:id="2"/>
     </w:p>
     <w:p>
       <w:pPr>
@@ -478,27 +480,14 @@
       <w:r>
         <w:t xml:space="preserve">Figure </w:t>
       </w:r>
-      <w:r>
-        <w:fldChar w:fldCharType="begin"/>
-      </w:r>
-      <w:r>
-        <w:instrText xml:space="preserve"> SEQ Figure \* ARABIC </w:instrText>
-      </w:r>
-      <w:r>
-        <w:fldChar w:fldCharType="separate"/>
-      </w:r>
-      <w:r>
-        <w:rPr>
-          <w:noProof/>
-        </w:rPr>
-        <w:t>1</w:t>
-      </w:r>
-      <w:r>
-        <w:rPr>
-          <w:noProof/>
-        </w:rPr>
-        <w:fldChar w:fldCharType="end"/>
-      </w:r>
+      <w:fldSimple w:instr=" SEQ Figure \* ARABIC ">
+        <w:r>
+          <w:rPr>
+            <w:noProof/>
+          </w:rPr>
+          <w:t>1</w:t>
+        </w:r>
+      </w:fldSimple>
       <w:r>
         <w:t>. blah</w:t>
       </w:r>
@@ -1691,9 +1680,9 @@
   <w:style w:type="paragraph" w:default="1" w:styleId="Normal">
     <w:name w:val="Normal"/>
     <w:qFormat/>
-    <w:rsid w:val="00B93469"/>
-    <w:rPr>
-      <w:rFonts w:ascii="Times New Roman" w:hAnsi="Times New Roman"/>
+    <w:rsid w:val="00DC6B82"/>
+    <w:rPr>
+      <w:rFonts w:ascii="Arial" w:hAnsi="Arial"/>
       <w:sz w:val="22"/>
     </w:rPr>
   </w:style>
@@ -1704,11 +1693,11 @@
     <w:autoRedefine/>
     <w:uiPriority w:val="9"/>
     <w:qFormat/>
-    <w:rsid w:val="00133A7D"/>
+    <w:rsid w:val="00DC6B82"/>
     <w:pPr>
       <w:keepNext/>
       <w:keepLines/>
-      <w:spacing w:before="480" w:after="0"/>
+      <w:spacing w:before="200" w:after="0"/>
       <w:outlineLvl w:val="0"/>
     </w:pPr>
     <w:rPr>
@@ -1727,7 +1716,7 @@
     <w:uiPriority w:val="9"/>
     <w:unhideWhenUsed/>
     <w:qFormat/>
-    <w:rsid w:val="00B93469"/>
+    <w:rsid w:val="00DC6B82"/>
     <w:pPr>
       <w:keepNext/>
       <w:keepLines/>
@@ -1773,7 +1762,7 @@
     <w:uiPriority w:val="9"/>
     <w:unhideWhenUsed/>
     <w:qFormat/>
-    <w:rsid w:val="002570E3"/>
+    <w:rsid w:val="00DC6B82"/>
     <w:pPr>
       <w:keepNext/>
       <w:keepLines/>
@@ -1860,7 +1849,7 @@
     <w:basedOn w:val="Normal"/>
     <w:link w:val="BodyTextChar"/>
     <w:qFormat/>
-    <w:rsid w:val="00B93469"/>
+    <w:rsid w:val="00DC6B82"/>
     <w:pPr>
       <w:spacing w:before="180" w:after="0"/>
     </w:pPr>
@@ -1880,12 +1869,11 @@
     <w:name w:val="Compact"/>
     <w:basedOn w:val="BodyText"/>
     <w:qFormat/>
-    <w:rsid w:val="002570E3"/>
+    <w:rsid w:val="00DC6B82"/>
     <w:pPr>
       <w:spacing w:before="36" w:after="36"/>
     </w:pPr>
     <w:rPr>
-      <w:rFonts w:ascii="Verdana" w:hAnsi="Verdana"/>
       <w:sz w:val="17"/>
       <w:szCs w:val="17"/>
     </w:rPr>
@@ -1895,7 +1883,7 @@
     <w:basedOn w:val="Normal"/>
     <w:next w:val="BodyText"/>
     <w:qFormat/>
-    <w:rsid w:val="00B93469"/>
+    <w:rsid w:val="00DC6B82"/>
     <w:pPr>
       <w:keepNext/>
       <w:keepLines/>
@@ -1973,7 +1961,7 @@
     <w:name w:val="Bibliography"/>
     <w:basedOn w:val="Normal"/>
     <w:qFormat/>
-    <w:rsid w:val="002969E6"/>
+    <w:rsid w:val="00DC6B82"/>
     <w:pPr>
       <w:spacing w:before="180" w:after="0"/>
     </w:pPr>
@@ -2009,7 +1997,7 @@
     <w:uiPriority w:val="9"/>
     <w:unhideWhenUsed/>
     <w:qFormat/>
-    <w:rsid w:val="00B93469"/>
+    <w:rsid w:val="00DC6B82"/>
     <w:rPr>
       <w:color w:val="56575A"/>
       <w:sz w:val="20"/>
@@ -2446,7 +2434,7 @@
     <w:basedOn w:val="Normal"/>
     <w:link w:val="TableContentChar"/>
     <w:qFormat/>
-    <w:rsid w:val="00B93469"/>
+    <w:rsid w:val="00DC6B82"/>
     <w:pPr>
       <w:spacing w:after="0"/>
       <w:jc w:val="right"/>
@@ -2460,9 +2448,9 @@
     <w:name w:val="Body Text Char"/>
     <w:basedOn w:val="DefaultParagraphFont"/>
     <w:link w:val="BodyText"/>
-    <w:rsid w:val="00B93469"/>
-    <w:rPr>
-      <w:rFonts w:ascii="Times New Roman" w:hAnsi="Times New Roman"/>
+    <w:rsid w:val="00DC6B82"/>
+    <w:rPr>
+      <w:rFonts w:ascii="Arial" w:hAnsi="Arial"/>
       <w:color w:val="56575A"/>
     </w:rPr>
   </w:style>
@@ -2470,9 +2458,9 @@
     <w:name w:val="Table Content Char"/>
     <w:basedOn w:val="BodyTextChar"/>
     <w:link w:val="TableContent"/>
-    <w:rsid w:val="00B93469"/>
-    <w:rPr>
-      <w:rFonts w:ascii="Times New Roman" w:hAnsi="Times New Roman"/>
+    <w:rsid w:val="00DC6B82"/>
+    <w:rPr>
+      <w:rFonts w:ascii="Arial" w:hAnsi="Arial"/>
       <w:color w:val="56575A"/>
       <w:sz w:val="18"/>
       <w:szCs w:val="18"/>
@@ -2483,9 +2471,9 @@
     <w:basedOn w:val="DefaultParagraphFont"/>
     <w:link w:val="FootnoteText"/>
     <w:uiPriority w:val="9"/>
-    <w:rsid w:val="00B93469"/>
-    <w:rPr>
-      <w:rFonts w:ascii="Times New Roman" w:hAnsi="Times New Roman"/>
+    <w:rsid w:val="00DC6B82"/>
+    <w:rPr>
+      <w:rFonts w:ascii="Arial" w:hAnsi="Arial"/>
       <w:color w:val="56575A"/>
       <w:sz w:val="20"/>
       <w:szCs w:val="22"/>
@@ -2799,7 +2787,7 @@
     <w:basedOn w:val="BodyText"/>
     <w:link w:val="TablecaptionChar"/>
     <w:qFormat/>
-    <w:rsid w:val="008E4610"/>
+    <w:rsid w:val="00DC6B82"/>
     <w:rPr>
       <w:i/>
       <w:sz w:val="22"/>
@@ -2816,9 +2804,9 @@
     <w:name w:val="Table caption Char"/>
     <w:basedOn w:val="BodyTextChar"/>
     <w:link w:val="Tablecaption0"/>
-    <w:rsid w:val="008E4610"/>
-    <w:rPr>
-      <w:rFonts w:ascii="Times New Roman" w:hAnsi="Times New Roman"/>
+    <w:rsid w:val="00DC6B82"/>
+    <w:rPr>
+      <w:rFonts w:ascii="Arial" w:hAnsi="Arial"/>
       <w:i/>
       <w:color w:val="56575A"/>
       <w:sz w:val="22"/>

</xml_diff>

<commit_message>
modify docx style template
</commit_message>
<xml_diff>
--- a/markdown/styles_reference4.docx
+++ b/markdown/styles_reference4.docx
@@ -6,20 +6,18 @@
       <w:pPr>
         <w:pStyle w:val="Heading1"/>
       </w:pPr>
-      <w:bookmarkStart w:id="0" w:name="marine-economy---national-overview"/>
+      <w:r>
+        <w:t>Top section title</w:t>
+      </w:r>
+    </w:p>
+    <w:p>
+      <w:pPr>
+        <w:pStyle w:val="Heading2"/>
+      </w:pPr>
+      <w:bookmarkStart w:id="0" w:name="seafood-sales-and-processing"/>
       <w:bookmarkEnd w:id="0"/>
       <w:r>
-        <w:t>Marine Economy - National Overview</w:t>
-      </w:r>
-    </w:p>
-    <w:p>
-      <w:pPr>
-        <w:pStyle w:val="Heading2"/>
-      </w:pPr>
-      <w:bookmarkStart w:id="1" w:name="seafood-sales-and-processing"/>
-      <w:bookmarkEnd w:id="1"/>
-      <w:r>
-        <w:t>Seafood Sales and Processing</w:t>
+        <w:t>Subsection title</w:t>
       </w:r>
     </w:p>
     <w:p>
@@ -62,12 +60,39 @@
         <w:t>both</w:t>
       </w:r>
       <w:r>
-        <w:t xml:space="preserve"> the direct sales made by the angler and sales made between businesses and households resulting from that original sale by the angler. Income includes personal income (wages and salaries) and proprietors’ income (income from self-employment). Value-added is the contribution made to the gross domestic product in a region. Employment is specified on the basis of full-time and part-time jobs supported directly or indirectly by the purchases made by anglers. The f</w:t>
-      </w:r>
-      <w:bookmarkStart w:id="2" w:name="_GoBack"/>
-      <w:bookmarkEnd w:id="2"/>
-      <w:r>
-        <w:t>irst three measures are calculated in terms of dollars, whereas employment impacts are measured in numbers of jobs. Note that these categories are not additive.</w:t>
+        <w:t xml:space="preserve"> the direct sales made by the angler and sales made between businesses and households resulting from that original sale by the angler. Income includes personal income (wages and salaries) and proprietors’ income (income from self-employment). Value-added is the contribution made to the gross domestic product in a region. Employment is specified on the basis of full-time and part-time jobs supported directly or indirectly by the purchases made by anglers. The first three measures are calculated in terms of dollars, whereas employment impacts are measured in numbers of jobs. Note that these categories are not additive.</w:t>
+      </w:r>
+      <w:r>
+        <w:t xml:space="preserve"> Here is a citation to a </w:t>
+      </w:r>
+      <w:r>
+        <w:t>figure</w:t>
+      </w:r>
+      <w:bookmarkStart w:id="1" w:name="_GoBack"/>
+      <w:bookmarkEnd w:id="1"/>
+      <w:r>
+        <w:t xml:space="preserve"> (</w:t>
+      </w:r>
+      <w:r>
+        <w:fldChar w:fldCharType="begin"/>
+      </w:r>
+      <w:r>
+        <w:instrText xml:space="preserve"> REF _Ref151977236 \h </w:instrText>
+      </w:r>
+      <w:r>
+        <w:instrText xml:space="preserve"> \* MERGEFORMAT </w:instrText>
+      </w:r>
+      <w:r>
+        <w:fldChar w:fldCharType="separate"/>
+      </w:r>
+      <w:r>
+        <w:t>Figure 1</w:t>
+      </w:r>
+      <w:r>
+        <w:fldChar w:fldCharType="end"/>
+      </w:r>
+      <w:r>
+        <w:t>).</w:t>
       </w:r>
     </w:p>
     <w:p>
@@ -80,14 +105,14 @@
         <w:spacing w:before="200" w:after="0"/>
         <w:rPr>
           <w:color w:val="56575A"/>
-          <w:szCs w:val="22"/>
+          <w:sz w:val="24"/>
         </w:rPr>
       </w:pPr>
       <w:r>
         <w:rPr>
           <w:b/>
           <w:color w:val="56575A"/>
-          <w:szCs w:val="22"/>
+          <w:sz w:val="24"/>
         </w:rPr>
         <w:t>Drum (Atlantic croaker and spot) (Atlantic regions)</w:t>
       </w:r>
@@ -102,31 +127,34 @@
         <w:spacing w:before="200" w:after="0"/>
         <w:rPr>
           <w:color w:val="56575A"/>
-          <w:szCs w:val="22"/>
+          <w:sz w:val="24"/>
         </w:rPr>
       </w:pPr>
       <w:r>
         <w:rPr>
           <w:b/>
           <w:color w:val="56575A"/>
-          <w:szCs w:val="22"/>
+          <w:sz w:val="24"/>
         </w:rPr>
         <w:t>Drum (seatrouts) (Atlantic regions)</w:t>
       </w:r>
       <w:r>
         <w:rPr>
           <w:color w:val="56575A"/>
-          <w:szCs w:val="22"/>
+          <w:sz w:val="24"/>
         </w:rPr>
         <w:t xml:space="preserve">: </w:t>
       </w:r>
       <w:r>
+        <w:rPr>
+          <w:sz w:val="24"/>
+        </w:rPr>
         <w:t>sand</w:t>
       </w:r>
       <w:r>
         <w:rPr>
           <w:color w:val="56575A"/>
-          <w:szCs w:val="22"/>
+          <w:sz w:val="24"/>
         </w:rPr>
         <w:t xml:space="preserve"> seatrout, seatrout genus, silver seatrout, spotted seatrout, and weakfish</w:t>
       </w:r>
@@ -141,14 +169,14 @@
         <w:spacing w:before="200" w:after="0"/>
         <w:rPr>
           <w:color w:val="56575A"/>
-          <w:szCs w:val="22"/>
+          <w:sz w:val="24"/>
         </w:rPr>
       </w:pPr>
       <w:r>
         <w:rPr>
           <w:b/>
           <w:color w:val="56575A"/>
-          <w:szCs w:val="22"/>
+          <w:sz w:val="24"/>
         </w:rPr>
         <w:t>Pacific halibut (North Pacific)</w:t>
       </w:r>
@@ -220,7 +248,7 @@
       <w:pPr>
         <w:pStyle w:val="Bibliography"/>
       </w:pPr>
-      <w:bookmarkStart w:id="3" w:name="ref-Nichol1995"/>
+      <w:bookmarkStart w:id="2" w:name="ref-Nichol1995"/>
       <w:r>
         <w:t>Nichol, D. G. 1995. “Spawning and Maturation of Female Yellowfin Sole in the Eastern Bering Sea.” Journal Article. In Proceedings of the International Flatfish Symposium; October 1994, Anchorage, Alaska, 35–50.</w:t>
       </w:r>
@@ -229,8 +257,8 @@
       <w:pPr>
         <w:pStyle w:val="Bibliography"/>
       </w:pPr>
-      <w:bookmarkStart w:id="4" w:name="ref-RN915"/>
-      <w:bookmarkEnd w:id="3"/>
+      <w:bookmarkStart w:id="3" w:name="ref-RN915"/>
+      <w:bookmarkEnd w:id="2"/>
       <w:r>
         <w:t xml:space="preserve">———. 1997. “Effects of Geography and Bathymetry on Growth and Maturity of Yellowfin Sole, </w:t>
       </w:r>
@@ -258,8 +286,8 @@
       <w:pPr>
         <w:pStyle w:val="Bibliography"/>
       </w:pPr>
-      <w:bookmarkStart w:id="5" w:name="ref-RN916"/>
-      <w:bookmarkEnd w:id="4"/>
+      <w:bookmarkStart w:id="4" w:name="ref-RN916"/>
+      <w:bookmarkEnd w:id="3"/>
       <w:r>
         <w:t xml:space="preserve">———. 1998. “Annual and Between-Sex Variability of Yellowfin Sole, </w:t>
       </w:r>
@@ -283,7 +311,7 @@
         <w:t>.</w:t>
       </w:r>
     </w:p>
-    <w:bookmarkEnd w:id="5"/>
+    <w:bookmarkEnd w:id="4"/>
     <w:p>
       <w:pPr>
         <w:pStyle w:val="Bibliography"/>
@@ -347,7 +375,7 @@
       <w:pPr>
         <w:pStyle w:val="Bibliography"/>
       </w:pPr>
-      <w:bookmarkStart w:id="6" w:name="ref-RN940"/>
+      <w:bookmarkStart w:id="5" w:name="ref-RN940"/>
       <w:proofErr w:type="spellStart"/>
       <w:r>
         <w:t>Wilderbuer</w:t>
@@ -371,7 +399,7 @@
         <w:t xml:space="preserve"> the Groundfish Resources of the Bering Sea/Aleutian Islands Regions. 605 W. 4th Ave., Anchorage, AK 99501: North Pacific Fishery Management Council.</w:t>
       </w:r>
     </w:p>
-    <w:bookmarkEnd w:id="6"/>
+    <w:bookmarkEnd w:id="5"/>
     <w:p>
       <w:pPr>
         <w:pStyle w:val="BodyText"/>
@@ -474,27 +502,108 @@
     </w:p>
     <w:p>
       <w:pPr>
-        <w:pStyle w:val="Caption"/>
-        <w:spacing w:before="200" w:after="0"/>
-      </w:pPr>
+        <w:pStyle w:val="Figurecaption"/>
+      </w:pPr>
+      <w:bookmarkStart w:id="6" w:name="_Ref151977236"/>
       <w:r>
         <w:t xml:space="preserve">Figure </w:t>
       </w:r>
-      <w:fldSimple w:instr=" SEQ Figure \* ARABIC ">
-        <w:r>
-          <w:rPr>
-            <w:noProof/>
-          </w:rPr>
-          <w:t>1</w:t>
-        </w:r>
-      </w:fldSimple>
-      <w:r>
-        <w:t>. blah</w:t>
+      <w:r>
+        <w:fldChar w:fldCharType="begin"/>
+      </w:r>
+      <w:r>
+        <w:instrText xml:space="preserve"> SEQ Figure \* ARABIC </w:instrText>
+      </w:r>
+      <w:r>
+        <w:fldChar w:fldCharType="separate"/>
+      </w:r>
+      <w:r>
+        <w:t>1</w:t>
+      </w:r>
+      <w:r>
+        <w:fldChar w:fldCharType="end"/>
+      </w:r>
+      <w:bookmarkEnd w:id="6"/>
+      <w:r>
+        <w:t>. -- This is a figure caption. There is a weird reverse indent thing that only happens in tech memos.</w:t>
+      </w:r>
+    </w:p>
+    <w:p>
+      <w:pPr>
+        <w:pStyle w:val="Figurecaption"/>
+      </w:pPr>
+    </w:p>
+    <w:p>
+      <w:pPr>
+        <w:pStyle w:val="Tablecaption0"/>
+      </w:pPr>
+      <w:r>
+        <w:t>Table 1. -- This is a table caption. It is the same as the figure caption! It does the same weird wraparound thing.</w:t>
       </w:r>
     </w:p>
     <w:p>
       <w:pPr>
         <w:pStyle w:val="BodyText"/>
+      </w:pPr>
+    </w:p>
+    <w:tbl>
+      <w:tblPr>
+        <w:tblStyle w:val="TableGrid"/>
+        <w:tblW w:w="0" w:type="auto"/>
+        <w:tblLook w:val="04A0" w:firstRow="1" w:lastRow="0" w:firstColumn="1" w:lastColumn="0" w:noHBand="0" w:noVBand="1"/>
+      </w:tblPr>
+      <w:tblGrid>
+        <w:gridCol w:w="4675"/>
+        <w:gridCol w:w="4675"/>
+      </w:tblGrid>
+      <w:tr>
+        <w:tc>
+          <w:tcPr>
+            <w:tcW w:w="4675" w:type="dxa"/>
+          </w:tcPr>
+          <w:p>
+            <w:pPr>
+              <w:pStyle w:val="BodyText"/>
+            </w:pPr>
+          </w:p>
+        </w:tc>
+        <w:tc>
+          <w:tcPr>
+            <w:tcW w:w="4675" w:type="dxa"/>
+          </w:tcPr>
+          <w:p>
+            <w:pPr>
+              <w:pStyle w:val="BodyText"/>
+            </w:pPr>
+          </w:p>
+        </w:tc>
+      </w:tr>
+      <w:tr>
+        <w:tc>
+          <w:tcPr>
+            <w:tcW w:w="4675" w:type="dxa"/>
+          </w:tcPr>
+          <w:p>
+            <w:pPr>
+              <w:pStyle w:val="BodyText"/>
+            </w:pPr>
+          </w:p>
+        </w:tc>
+        <w:tc>
+          <w:tcPr>
+            <w:tcW w:w="4675" w:type="dxa"/>
+          </w:tcPr>
+          <w:p>
+            <w:pPr>
+              <w:pStyle w:val="BodyText"/>
+            </w:pPr>
+          </w:p>
+        </w:tc>
+      </w:tr>
+    </w:tbl>
+    <w:p>
+      <w:pPr>
+        <w:pStyle w:val="Figurecaption"/>
       </w:pPr>
     </w:p>
     <w:sectPr>
@@ -614,19 +723,13 @@
         <w:footnoteRef/>
       </w:r>
       <w:r>
-        <w:t xml:space="preserve"> Trip expenditure estimates were generated from the 2016/2017 National Marine Recreational Fishing Expenditure Survey. Durable goods expenditures were </w:t>
-      </w:r>
-      <w:r>
-        <w:t>generated</w:t>
-      </w:r>
-      <w:r>
-        <w:t xml:space="preserve"> from the 2014 National Marine Recreational Fishing Expenditure Survey [Available at </w:t>
+        <w:t xml:space="preserve"> </w:t>
+      </w:r>
+      <w:r>
+        <w:t xml:space="preserve">Trip expenditure estimates were generated from the 2016/2017 National Marine Recreational Fishing Expenditure Survey. Durable goods expenditures were generated from the 2014 National Marine Recreational Fishing Expenditure Survey [Available at </w:t>
       </w:r>
       <w:hyperlink r:id="rId1">
         <w:r>
-          <w:rPr>
-            <w:rStyle w:val="Hyperlink"/>
-          </w:rPr>
           <w:t>http://www.st.nmfs.noaa.gov/economics/fisheries/recreational/Marine-Angler-Durable-Expenditures/2014-durable-expenditures-survey</w:t>
         </w:r>
       </w:hyperlink>
@@ -892,6 +995,191 @@
     </w:lvl>
   </w:abstractNum>
   <w:abstractNum w:abstractNumId="2" w15:restartNumberingAfterBreak="0">
+    <w:nsid w:val="FFFFFF7C"/>
+    <w:multiLevelType w:val="singleLevel"/>
+    <w:tmpl w:val="132611E6"/>
+    <w:lvl w:ilvl="0">
+      <w:start w:val="1"/>
+      <w:numFmt w:val="decimal"/>
+      <w:lvlText w:val="%1."/>
+      <w:lvlJc w:val="left"/>
+      <w:pPr>
+        <w:tabs>
+          <w:tab w:val="num" w:pos="1800"/>
+        </w:tabs>
+        <w:ind w:left="1800" w:hanging="360"/>
+      </w:pPr>
+    </w:lvl>
+  </w:abstractNum>
+  <w:abstractNum w:abstractNumId="3" w15:restartNumberingAfterBreak="0">
+    <w:nsid w:val="FFFFFF7D"/>
+    <w:multiLevelType w:val="singleLevel"/>
+    <w:tmpl w:val="6CC2DE06"/>
+    <w:lvl w:ilvl="0">
+      <w:start w:val="1"/>
+      <w:numFmt w:val="decimal"/>
+      <w:lvlText w:val="%1."/>
+      <w:lvlJc w:val="left"/>
+      <w:pPr>
+        <w:tabs>
+          <w:tab w:val="num" w:pos="1440"/>
+        </w:tabs>
+        <w:ind w:left="1440" w:hanging="360"/>
+      </w:pPr>
+    </w:lvl>
+  </w:abstractNum>
+  <w:abstractNum w:abstractNumId="4" w15:restartNumberingAfterBreak="0">
+    <w:nsid w:val="FFFFFF7E"/>
+    <w:multiLevelType w:val="singleLevel"/>
+    <w:tmpl w:val="76BEFAA0"/>
+    <w:lvl w:ilvl="0">
+      <w:start w:val="1"/>
+      <w:numFmt w:val="decimal"/>
+      <w:lvlText w:val="%1."/>
+      <w:lvlJc w:val="left"/>
+      <w:pPr>
+        <w:tabs>
+          <w:tab w:val="num" w:pos="1080"/>
+        </w:tabs>
+        <w:ind w:left="1080" w:hanging="360"/>
+      </w:pPr>
+    </w:lvl>
+  </w:abstractNum>
+  <w:abstractNum w:abstractNumId="5" w15:restartNumberingAfterBreak="0">
+    <w:nsid w:val="FFFFFF7F"/>
+    <w:multiLevelType w:val="singleLevel"/>
+    <w:tmpl w:val="86340F2C"/>
+    <w:lvl w:ilvl="0">
+      <w:start w:val="1"/>
+      <w:numFmt w:val="decimal"/>
+      <w:lvlText w:val="%1."/>
+      <w:lvlJc w:val="left"/>
+      <w:pPr>
+        <w:tabs>
+          <w:tab w:val="num" w:pos="720"/>
+        </w:tabs>
+        <w:ind w:left="720" w:hanging="360"/>
+      </w:pPr>
+    </w:lvl>
+  </w:abstractNum>
+  <w:abstractNum w:abstractNumId="6" w15:restartNumberingAfterBreak="0">
+    <w:nsid w:val="FFFFFF80"/>
+    <w:multiLevelType w:val="singleLevel"/>
+    <w:tmpl w:val="33A6AFE0"/>
+    <w:lvl w:ilvl="0">
+      <w:start w:val="1"/>
+      <w:numFmt w:val="bullet"/>
+      <w:lvlText w:val=""/>
+      <w:lvlJc w:val="left"/>
+      <w:pPr>
+        <w:tabs>
+          <w:tab w:val="num" w:pos="1800"/>
+        </w:tabs>
+        <w:ind w:left="1800" w:hanging="360"/>
+      </w:pPr>
+      <w:rPr>
+        <w:rFonts w:ascii="Symbol" w:hAnsi="Symbol" w:hint="default"/>
+      </w:rPr>
+    </w:lvl>
+  </w:abstractNum>
+  <w:abstractNum w:abstractNumId="7" w15:restartNumberingAfterBreak="0">
+    <w:nsid w:val="FFFFFF81"/>
+    <w:multiLevelType w:val="singleLevel"/>
+    <w:tmpl w:val="56185DE2"/>
+    <w:lvl w:ilvl="0">
+      <w:start w:val="1"/>
+      <w:numFmt w:val="bullet"/>
+      <w:lvlText w:val=""/>
+      <w:lvlJc w:val="left"/>
+      <w:pPr>
+        <w:tabs>
+          <w:tab w:val="num" w:pos="1440"/>
+        </w:tabs>
+        <w:ind w:left="1440" w:hanging="360"/>
+      </w:pPr>
+      <w:rPr>
+        <w:rFonts w:ascii="Symbol" w:hAnsi="Symbol" w:hint="default"/>
+      </w:rPr>
+    </w:lvl>
+  </w:abstractNum>
+  <w:abstractNum w:abstractNumId="8" w15:restartNumberingAfterBreak="0">
+    <w:nsid w:val="FFFFFF82"/>
+    <w:multiLevelType w:val="singleLevel"/>
+    <w:tmpl w:val="B13CC544"/>
+    <w:lvl w:ilvl="0">
+      <w:start w:val="1"/>
+      <w:numFmt w:val="bullet"/>
+      <w:lvlText w:val=""/>
+      <w:lvlJc w:val="left"/>
+      <w:pPr>
+        <w:tabs>
+          <w:tab w:val="num" w:pos="1080"/>
+        </w:tabs>
+        <w:ind w:left="1080" w:hanging="360"/>
+      </w:pPr>
+      <w:rPr>
+        <w:rFonts w:ascii="Symbol" w:hAnsi="Symbol" w:hint="default"/>
+      </w:rPr>
+    </w:lvl>
+  </w:abstractNum>
+  <w:abstractNum w:abstractNumId="9" w15:restartNumberingAfterBreak="0">
+    <w:nsid w:val="FFFFFF83"/>
+    <w:multiLevelType w:val="singleLevel"/>
+    <w:tmpl w:val="AABC940A"/>
+    <w:lvl w:ilvl="0">
+      <w:start w:val="1"/>
+      <w:numFmt w:val="bullet"/>
+      <w:lvlText w:val=""/>
+      <w:lvlJc w:val="left"/>
+      <w:pPr>
+        <w:tabs>
+          <w:tab w:val="num" w:pos="720"/>
+        </w:tabs>
+        <w:ind w:left="720" w:hanging="360"/>
+      </w:pPr>
+      <w:rPr>
+        <w:rFonts w:ascii="Symbol" w:hAnsi="Symbol" w:hint="default"/>
+      </w:rPr>
+    </w:lvl>
+  </w:abstractNum>
+  <w:abstractNum w:abstractNumId="10" w15:restartNumberingAfterBreak="0">
+    <w:nsid w:val="FFFFFF88"/>
+    <w:multiLevelType w:val="singleLevel"/>
+    <w:tmpl w:val="B5506C56"/>
+    <w:lvl w:ilvl="0">
+      <w:start w:val="1"/>
+      <w:numFmt w:val="decimal"/>
+      <w:lvlText w:val="%1."/>
+      <w:lvlJc w:val="left"/>
+      <w:pPr>
+        <w:tabs>
+          <w:tab w:val="num" w:pos="360"/>
+        </w:tabs>
+        <w:ind w:left="360" w:hanging="360"/>
+      </w:pPr>
+    </w:lvl>
+  </w:abstractNum>
+  <w:abstractNum w:abstractNumId="11" w15:restartNumberingAfterBreak="0">
+    <w:nsid w:val="FFFFFF89"/>
+    <w:multiLevelType w:val="singleLevel"/>
+    <w:tmpl w:val="37981DEE"/>
+    <w:lvl w:ilvl="0">
+      <w:start w:val="1"/>
+      <w:numFmt w:val="bullet"/>
+      <w:lvlText w:val=""/>
+      <w:lvlJc w:val="left"/>
+      <w:pPr>
+        <w:tabs>
+          <w:tab w:val="num" w:pos="360"/>
+        </w:tabs>
+        <w:ind w:left="360" w:hanging="360"/>
+      </w:pPr>
+      <w:rPr>
+        <w:rFonts w:ascii="Symbol" w:hAnsi="Symbol" w:hint="default"/>
+      </w:rPr>
+    </w:lvl>
+  </w:abstractNum>
+  <w:abstractNum w:abstractNumId="12" w15:restartNumberingAfterBreak="0">
     <w:nsid w:val="3C567BC4"/>
     <w:multiLevelType w:val="hybridMultilevel"/>
     <w:tmpl w:val="CAA6DC7A"/>
@@ -1004,7 +1292,7 @@
       </w:rPr>
     </w:lvl>
   </w:abstractNum>
-  <w:abstractNum w:abstractNumId="3" w15:restartNumberingAfterBreak="0">
+  <w:abstractNum w:abstractNumId="13" w15:restartNumberingAfterBreak="0">
     <w:nsid w:val="591FA582"/>
     <w:multiLevelType w:val="multilevel"/>
     <w:tmpl w:val="57281B16"/>
@@ -1096,7 +1384,7 @@
       <w:lvlJc w:val="left"/>
     </w:lvl>
   </w:abstractNum>
-  <w:abstractNum w:abstractNumId="4" w15:restartNumberingAfterBreak="0">
+  <w:abstractNum w:abstractNumId="14" w15:restartNumberingAfterBreak="0">
     <w:nsid w:val="594669FA"/>
     <w:multiLevelType w:val="multilevel"/>
     <w:tmpl w:val="9D88E928"/>
@@ -1188,7 +1476,7 @@
       <w:lvlJc w:val="left"/>
     </w:lvl>
   </w:abstractNum>
-  <w:abstractNum w:abstractNumId="5" w15:restartNumberingAfterBreak="0">
+  <w:abstractNum w:abstractNumId="15" w15:restartNumberingAfterBreak="0">
     <w:nsid w:val="600605C3"/>
     <w:multiLevelType w:val="hybridMultilevel"/>
     <w:tmpl w:val="5B18FCA4"/>
@@ -1308,16 +1596,46 @@
     <w:abstractNumId w:val="0"/>
   </w:num>
   <w:num w:numId="3">
+    <w:abstractNumId w:val="14"/>
+  </w:num>
+  <w:num w:numId="4">
+    <w:abstractNumId w:val="13"/>
+  </w:num>
+  <w:num w:numId="5">
+    <w:abstractNumId w:val="12"/>
+  </w:num>
+  <w:num w:numId="6">
+    <w:abstractNumId w:val="15"/>
+  </w:num>
+  <w:num w:numId="7">
+    <w:abstractNumId w:val="11"/>
+  </w:num>
+  <w:num w:numId="8">
+    <w:abstractNumId w:val="9"/>
+  </w:num>
+  <w:num w:numId="9">
+    <w:abstractNumId w:val="8"/>
+  </w:num>
+  <w:num w:numId="10">
+    <w:abstractNumId w:val="7"/>
+  </w:num>
+  <w:num w:numId="11">
+    <w:abstractNumId w:val="6"/>
+  </w:num>
+  <w:num w:numId="12">
+    <w:abstractNumId w:val="10"/>
+  </w:num>
+  <w:num w:numId="13">
+    <w:abstractNumId w:val="5"/>
+  </w:num>
+  <w:num w:numId="14">
     <w:abstractNumId w:val="4"/>
   </w:num>
-  <w:num w:numId="4">
+  <w:num w:numId="15">
     <w:abstractNumId w:val="3"/>
   </w:num>
-  <w:num w:numId="5">
+  <w:num w:numId="16">
     <w:abstractNumId w:val="2"/>
-  </w:num>
-  <w:num w:numId="6">
-    <w:abstractNumId w:val="5"/>
   </w:num>
 </w:numbering>
 </file>
@@ -1820,7 +2138,6 @@
   <w:style w:type="character" w:default="1" w:styleId="DefaultParagraphFont">
     <w:name w:val="Default Paragraph Font"/>
     <w:uiPriority w:val="1"/>
-    <w:semiHidden/>
     <w:unhideWhenUsed/>
   </w:style>
   <w:style w:type="table" w:default="1" w:styleId="TableNormal">
@@ -1961,12 +2278,12 @@
     <w:name w:val="Bibliography"/>
     <w:basedOn w:val="Normal"/>
     <w:qFormat/>
-    <w:rsid w:val="00DC6B82"/>
+    <w:rsid w:val="004257B5"/>
     <w:pPr>
       <w:spacing w:before="180" w:after="0"/>
+      <w:ind w:left="720" w:hanging="720"/>
     </w:pPr>
     <w:rPr>
-      <w:i/>
       <w:iCs/>
     </w:rPr>
   </w:style>
@@ -1997,11 +2314,11 @@
     <w:uiPriority w:val="9"/>
     <w:unhideWhenUsed/>
     <w:qFormat/>
-    <w:rsid w:val="00DC6B82"/>
+    <w:rsid w:val="004257B5"/>
     <w:rPr>
       <w:color w:val="56575A"/>
-      <w:sz w:val="20"/>
-      <w:szCs w:val="22"/>
+      <w:sz w:val="16"/>
+      <w:szCs w:val="16"/>
     </w:rPr>
   </w:style>
   <w:style w:type="paragraph" w:customStyle="1" w:styleId="DefinitionTerm">
@@ -2471,12 +2788,12 @@
     <w:basedOn w:val="DefaultParagraphFont"/>
     <w:link w:val="FootnoteText"/>
     <w:uiPriority w:val="9"/>
-    <w:rsid w:val="00DC6B82"/>
+    <w:rsid w:val="004257B5"/>
     <w:rPr>
       <w:rFonts w:ascii="Arial" w:hAnsi="Arial"/>
       <w:color w:val="56575A"/>
-      <w:sz w:val="20"/>
-      <w:szCs w:val="22"/>
+      <w:sz w:val="16"/>
+      <w:szCs w:val="16"/>
     </w:rPr>
   </w:style>
   <w:style w:type="paragraph" w:styleId="ListParagraph">
@@ -2784,44 +3101,44 @@
   </w:style>
   <w:style w:type="paragraph" w:customStyle="1" w:styleId="Tablecaption0">
     <w:name w:val="Table caption"/>
-    <w:basedOn w:val="BodyText"/>
+    <w:basedOn w:val="Figurecaption"/>
     <w:link w:val="TablecaptionChar"/>
     <w:qFormat/>
-    <w:rsid w:val="00DC6B82"/>
-    <w:rPr>
-      <w:i/>
-      <w:sz w:val="22"/>
-    </w:rPr>
+    <w:rsid w:val="00AB39ED"/>
   </w:style>
   <w:style w:type="paragraph" w:customStyle="1" w:styleId="Figurecaption">
     <w:name w:val="Figure caption"/>
-    <w:basedOn w:val="Tablecaption0"/>
+    <w:basedOn w:val="Caption"/>
     <w:link w:val="FigurecaptionChar"/>
     <w:qFormat/>
-    <w:rsid w:val="008E4610"/>
+    <w:rsid w:val="00AB39ED"/>
+    <w:pPr>
+      <w:spacing w:before="200" w:after="0"/>
+      <w:ind w:left="1080" w:hanging="1080"/>
+    </w:pPr>
+    <w:rPr>
+      <w:i w:val="0"/>
+      <w:sz w:val="24"/>
+    </w:rPr>
   </w:style>
   <w:style w:type="character" w:customStyle="1" w:styleId="TablecaptionChar">
     <w:name w:val="Table caption Char"/>
     <w:basedOn w:val="BodyTextChar"/>
     <w:link w:val="Tablecaption0"/>
-    <w:rsid w:val="00DC6B82"/>
+    <w:rsid w:val="00AB39ED"/>
     <w:rPr>
       <w:rFonts w:ascii="Arial" w:hAnsi="Arial"/>
-      <w:i/>
       <w:color w:val="56575A"/>
-      <w:sz w:val="22"/>
     </w:rPr>
   </w:style>
   <w:style w:type="character" w:customStyle="1" w:styleId="FigurecaptionChar">
     <w:name w:val="Figure caption Char"/>
     <w:basedOn w:val="TablecaptionChar"/>
     <w:link w:val="Figurecaption"/>
-    <w:rsid w:val="008E4610"/>
-    <w:rPr>
-      <w:rFonts w:ascii="Times New Roman" w:hAnsi="Times New Roman"/>
-      <w:i/>
+    <w:rsid w:val="00AB39ED"/>
+    <w:rPr>
+      <w:rFonts w:ascii="Arial" w:hAnsi="Arial"/>
       <w:color w:val="56575A"/>
-      <w:sz w:val="22"/>
     </w:rPr>
   </w:style>
 </w:styles>

</xml_diff>

<commit_message>
formatting and template edits from Jim Lee comments
</commit_message>
<xml_diff>
--- a/markdown/styles_reference4.docx
+++ b/markdown/styles_reference4.docx
@@ -68,8 +68,6 @@
       <w:r>
         <w:t>figure</w:t>
       </w:r>
-      <w:bookmarkStart w:id="1" w:name="_GoBack"/>
-      <w:bookmarkEnd w:id="1"/>
       <w:r>
         <w:t xml:space="preserve"> (</w:t>
       </w:r>
@@ -77,10 +75,7 @@
         <w:fldChar w:fldCharType="begin"/>
       </w:r>
       <w:r>
-        <w:instrText xml:space="preserve"> REF _Ref151977236 \h </w:instrText>
-      </w:r>
-      <w:r>
-        <w:instrText xml:space="preserve"> \* MERGEFORMAT </w:instrText>
+        <w:instrText xml:space="preserve"> REF _Ref151977236 \h  \* MERGEFORMAT </w:instrText>
       </w:r>
       <w:r>
         <w:fldChar w:fldCharType="separate"/>
@@ -126,6 +121,7 @@
         </w:numPr>
         <w:spacing w:before="200" w:after="0"/>
         <w:rPr>
+          <w:b/>
           <w:color w:val="56575A"/>
           <w:sz w:val="24"/>
         </w:rPr>
@@ -136,27 +132,14 @@
           <w:color w:val="56575A"/>
           <w:sz w:val="24"/>
         </w:rPr>
-        <w:t>Drum (seatrouts) (Atlantic regions)</w:t>
+        <w:t xml:space="preserve">Drum (seatrouts) (Atlantic regions): </w:t>
       </w:r>
       <w:r>
         <w:rPr>
           <w:color w:val="56575A"/>
           <w:sz w:val="24"/>
         </w:rPr>
-        <w:t xml:space="preserve">: </w:t>
-      </w:r>
-      <w:r>
-        <w:rPr>
-          <w:sz w:val="24"/>
-        </w:rPr>
-        <w:t>sand</w:t>
-      </w:r>
-      <w:r>
-        <w:rPr>
-          <w:color w:val="56575A"/>
-          <w:sz w:val="24"/>
-        </w:rPr>
-        <w:t xml:space="preserve"> seatrout, seatrout genus, silver seatrout, spotted seatrout, and weakfish</w:t>
+        <w:t>sand seatrout, seatrout genus, silver seatrout, spotted seatrout, and weakfish</w:t>
       </w:r>
     </w:p>
     <w:p>
@@ -248,7 +231,7 @@
       <w:pPr>
         <w:pStyle w:val="Bibliography"/>
       </w:pPr>
-      <w:bookmarkStart w:id="2" w:name="ref-Nichol1995"/>
+      <w:bookmarkStart w:id="1" w:name="ref-Nichol1995"/>
       <w:r>
         <w:t>Nichol, D. G. 1995. “Spawning and Maturation of Female Yellowfin Sole in the Eastern Bering Sea.” Journal Article. In Proceedings of the International Flatfish Symposium; October 1994, Anchorage, Alaska, 35–50.</w:t>
       </w:r>
@@ -257,8 +240,8 @@
       <w:pPr>
         <w:pStyle w:val="Bibliography"/>
       </w:pPr>
-      <w:bookmarkStart w:id="3" w:name="ref-RN915"/>
-      <w:bookmarkEnd w:id="2"/>
+      <w:bookmarkStart w:id="2" w:name="ref-RN915"/>
+      <w:bookmarkEnd w:id="1"/>
       <w:r>
         <w:t xml:space="preserve">———. 1997. “Effects of Geography and Bathymetry on Growth and Maturity of Yellowfin Sole, </w:t>
       </w:r>
@@ -286,8 +269,8 @@
       <w:pPr>
         <w:pStyle w:val="Bibliography"/>
       </w:pPr>
-      <w:bookmarkStart w:id="4" w:name="ref-RN916"/>
-      <w:bookmarkEnd w:id="3"/>
+      <w:bookmarkStart w:id="3" w:name="ref-RN916"/>
+      <w:bookmarkEnd w:id="2"/>
       <w:r>
         <w:t xml:space="preserve">———. 1998. “Annual and Between-Sex Variability of Yellowfin Sole, </w:t>
       </w:r>
@@ -311,7 +294,7 @@
         <w:t>.</w:t>
       </w:r>
     </w:p>
-    <w:bookmarkEnd w:id="4"/>
+    <w:bookmarkEnd w:id="3"/>
     <w:p>
       <w:pPr>
         <w:pStyle w:val="Bibliography"/>
@@ -375,7 +358,7 @@
       <w:pPr>
         <w:pStyle w:val="Bibliography"/>
       </w:pPr>
-      <w:bookmarkStart w:id="5" w:name="ref-RN940"/>
+      <w:bookmarkStart w:id="4" w:name="ref-RN940"/>
       <w:proofErr w:type="spellStart"/>
       <w:r>
         <w:t>Wilderbuer</w:t>
@@ -399,7 +382,7 @@
         <w:t xml:space="preserve"> the Groundfish Resources of the Bering Sea/Aleutian Islands Regions. 605 W. 4th Ave., Anchorage, AK 99501: North Pacific Fishery Management Council.</w:t>
       </w:r>
     </w:p>
-    <w:bookmarkEnd w:id="5"/>
+    <w:bookmarkEnd w:id="4"/>
     <w:p>
       <w:pPr>
         <w:pStyle w:val="BodyText"/>
@@ -504,7 +487,7 @@
       <w:pPr>
         <w:pStyle w:val="Figurecaption"/>
       </w:pPr>
-      <w:bookmarkStart w:id="6" w:name="_Ref151977236"/>
+      <w:bookmarkStart w:id="5" w:name="_Ref151977236"/>
       <w:r>
         <w:t xml:space="preserve">Figure </w:t>
       </w:r>
@@ -523,23 +506,57 @@
       <w:r>
         <w:fldChar w:fldCharType="end"/>
       </w:r>
-      <w:bookmarkEnd w:id="6"/>
+      <w:bookmarkEnd w:id="5"/>
       <w:r>
         <w:t>. -- This is a figure caption. There is a weird reverse indent thing that only happens in tech memos.</w:t>
       </w:r>
     </w:p>
     <w:p>
       <w:pPr>
-        <w:pStyle w:val="Figurecaption"/>
-      </w:pPr>
+        <w:pStyle w:val="Imagecaption0"/>
+      </w:pPr>
+      <w:r>
+        <w:t>Image</w:t>
+      </w:r>
+      <w:r>
+        <w:t xml:space="preserve"> </w:t>
+      </w:r>
+      <w:r>
+        <w:fldChar w:fldCharType="begin"/>
+      </w:r>
+      <w:r>
+        <w:instrText xml:space="preserve"> SEQ Figure \* ARABIC </w:instrText>
+      </w:r>
+      <w:r>
+        <w:fldChar w:fldCharType="separate"/>
+      </w:r>
+      <w:r>
+        <w:t>1</w:t>
+      </w:r>
+      <w:r>
+        <w:fldChar w:fldCharType="end"/>
+      </w:r>
+      <w:r>
+        <w:t xml:space="preserve">. -- This is an “image caption.” I’m not sure if it matters but I’m including it here. </w:t>
+      </w:r>
+      <w:r>
+        <w:t>Here is some extra text that will show the indentation thing.</w:t>
+      </w:r>
     </w:p>
     <w:p>
       <w:pPr>
         <w:pStyle w:val="Tablecaption0"/>
       </w:pPr>
+      <w:bookmarkStart w:id="6" w:name="_GoBack"/>
       <w:r>
         <w:t>Table 1. -- This is a table caption. It is the same as the figure caption! It does the same weird wraparound thing.</w:t>
       </w:r>
+    </w:p>
+    <w:bookmarkEnd w:id="6"/>
+    <w:p>
+      <w:pPr>
+        <w:pStyle w:val="Imagecaption0"/>
+      </w:pPr>
     </w:p>
     <w:p>
       <w:pPr>
@@ -1145,10 +1162,11 @@
   <w:abstractNum w:abstractNumId="10" w15:restartNumberingAfterBreak="0">
     <w:nsid w:val="FFFFFF88"/>
     <w:multiLevelType w:val="singleLevel"/>
-    <w:tmpl w:val="B5506C56"/>
+    <w:tmpl w:val="1940EF34"/>
     <w:lvl w:ilvl="0">
       <w:start w:val="1"/>
       <w:numFmt w:val="decimal"/>
+      <w:pStyle w:val="ListNumber"/>
       <w:lvlText w:val="%1."/>
       <w:lvlJc w:val="left"/>
       <w:pPr>
@@ -1479,8 +1497,8 @@
   <w:abstractNum w:abstractNumId="15" w15:restartNumberingAfterBreak="0">
     <w:nsid w:val="600605C3"/>
     <w:multiLevelType w:val="hybridMultilevel"/>
-    <w:tmpl w:val="5B18FCA4"/>
-    <w:lvl w:ilvl="0" w:tplc="04090001">
+    <w:tmpl w:val="A7945400"/>
+    <w:lvl w:ilvl="0" w:tplc="F09E9DE2">
       <w:start w:val="1"/>
       <w:numFmt w:val="bullet"/>
       <w:lvlText w:val=""/>
@@ -2138,6 +2156,7 @@
   <w:style w:type="character" w:default="1" w:styleId="DefaultParagraphFont">
     <w:name w:val="Default Paragraph Font"/>
     <w:uiPriority w:val="1"/>
+    <w:semiHidden/>
     <w:unhideWhenUsed/>
   </w:style>
   <w:style w:type="table" w:default="1" w:styleId="TableNormal">
@@ -3101,10 +3120,10 @@
   </w:style>
   <w:style w:type="paragraph" w:customStyle="1" w:styleId="Tablecaption0">
     <w:name w:val="Table caption"/>
-    <w:basedOn w:val="Figurecaption"/>
+    <w:basedOn w:val="Imagecaption0"/>
     <w:link w:val="TablecaptionChar"/>
     <w:qFormat/>
-    <w:rsid w:val="00AB39ED"/>
+    <w:rsid w:val="009C7DEB"/>
   </w:style>
   <w:style w:type="paragraph" w:customStyle="1" w:styleId="Figurecaption">
     <w:name w:val="Figure caption"/>
@@ -3125,7 +3144,7 @@
     <w:name w:val="Table caption Char"/>
     <w:basedOn w:val="BodyTextChar"/>
     <w:link w:val="Tablecaption0"/>
-    <w:rsid w:val="00AB39ED"/>
+    <w:rsid w:val="009C7DEB"/>
     <w:rPr>
       <w:rFonts w:ascii="Arial" w:hAnsi="Arial"/>
       <w:color w:val="56575A"/>
@@ -3140,6 +3159,24 @@
       <w:rFonts w:ascii="Arial" w:hAnsi="Arial"/>
       <w:color w:val="56575A"/>
     </w:rPr>
+  </w:style>
+  <w:style w:type="paragraph" w:styleId="ListNumber">
+    <w:name w:val="List Number"/>
+    <w:basedOn w:val="Normal"/>
+    <w:unhideWhenUsed/>
+    <w:rsid w:val="002C7E01"/>
+    <w:pPr>
+      <w:numPr>
+        <w:numId w:val="12"/>
+      </w:numPr>
+      <w:contextualSpacing/>
+    </w:pPr>
+  </w:style>
+  <w:style w:type="paragraph" w:customStyle="1" w:styleId="Imagecaption0">
+    <w:name w:val="Image caption"/>
+    <w:basedOn w:val="Figurecaption"/>
+    <w:qFormat/>
+    <w:rsid w:val="00E655D5"/>
   </w:style>
 </w:styles>
 </file>

</xml_diff>

<commit_message>
Minor edits to fix AI 2022 report
</commit_message>
<xml_diff>
--- a/markdown/styles_reference4.docx
+++ b/markdown/styles_reference4.docx
@@ -7,7 +7,7 @@
         <w:pStyle w:val="Heading1"/>
       </w:pPr>
       <w:r>
-        <w:t>Top section title</w:t>
+        <w:t>Heading 1 style</w:t>
       </w:r>
     </w:p>
     <w:p>
@@ -17,7 +17,7 @@
       <w:bookmarkStart w:id="0" w:name="seafood-sales-and-processing"/>
       <w:bookmarkEnd w:id="0"/>
       <w:r>
-        <w:t>Subsection title</w:t>
+        <w:t>Heading 2 style</w:t>
       </w:r>
     </w:p>
     <w:p>
@@ -25,7 +25,18 @@
         <w:pStyle w:val="FirstParagraph"/>
       </w:pPr>
       <w:r>
-        <w:t>The economic contributions or impacts of recreational fishing activities in the United States is based on spending by recreational anglers.</w:t>
+        <w:t xml:space="preserve">Here is some regular </w:t>
+      </w:r>
+      <w:proofErr w:type="spellStart"/>
+      <w:r>
+        <w:t>everyday</w:t>
+      </w:r>
+      <w:proofErr w:type="spellEnd"/>
+      <w:r>
+        <w:t xml:space="preserve"> text</w:t>
+      </w:r>
+      <w:r>
+        <w:t>.</w:t>
       </w:r>
       <w:r>
         <w:rPr>
@@ -34,13 +45,13 @@
         <w:footnoteReference w:id="1"/>
       </w:r>
       <w:r>
-        <w:t xml:space="preserve"> Total annual trip expenditures were estimated at the state level by multiplying mean trip expenditures by the estimated number of adult trips in each trip mode (for-hire, private boat, and shore) and adjusting by the CPI (consumer price index) to the current year. Total annual durable expenditures were estimated by multiplying mean durable expenditures by the estimated annual number of adult participants in the United States and adjusting by the CPI (consumer </w:t>
-      </w:r>
-      <w:r>
-        <w:t>price</w:t>
-      </w:r>
-      <w:r>
-        <w:t xml:space="preserve"> index) to the current year.</w:t>
+        <w:t xml:space="preserve"> </w:t>
+      </w:r>
+      <w:r>
+        <w:t>Here is more text</w:t>
+      </w:r>
+      <w:r>
+        <w:t>.</w:t>
       </w:r>
       <w:r>
         <w:rPr>
@@ -48,120 +59,66 @@
         </w:rPr>
         <w:footnoteReference w:id="2"/>
       </w:r>
+      <w:r>
+        <w:t xml:space="preserve"> </w:t>
+      </w:r>
+      <w:r>
+        <w:t xml:space="preserve"> Here is a citation to a </w:t>
+      </w:r>
+      <w:r>
+        <w:t>figure</w:t>
+      </w:r>
+      <w:r>
+        <w:t xml:space="preserve"> (</w:t>
+      </w:r>
+      <w:r>
+        <w:fldChar w:fldCharType="begin"/>
+      </w:r>
+      <w:r>
+        <w:instrText xml:space="preserve"> REF _Ref151977236 \h  \* MERGEFORMAT </w:instrText>
+      </w:r>
+      <w:r>
+        <w:fldChar w:fldCharType="separate"/>
+      </w:r>
+      <w:r>
+        <w:t>Figure 1</w:t>
+      </w:r>
+      <w:r>
+        <w:fldChar w:fldCharType="end"/>
+      </w:r>
+      <w:r>
+        <w:t>).</w:t>
+      </w:r>
     </w:p>
     <w:p>
       <w:pPr>
         <w:pStyle w:val="BodyText"/>
       </w:pPr>
-      <w:r>
-        <w:t xml:space="preserve">Four different measures are commonly used to show how angler expenditures affect the economy in a region (state or nationwide): sales, income, value-added, and employment. The term sales refers to the gross value of all sales by regional businesses affected by an activity, such as recreational fishing. It includes </w:t>
-      </w:r>
-      <w:r>
-        <w:t>both</w:t>
-      </w:r>
-      <w:r>
-        <w:t xml:space="preserve"> the direct sales made by the angler and sales made between businesses and households resulting from that original sale by the angler. Income includes personal income (wages and salaries) and proprietors’ income (income from self-employment). Value-added is the contribution made to the gross domestic product in a region. Employment is specified on the basis of full-time and part-time jobs supported directly or indirectly by the purchases made by anglers. The first three measures are calculated in terms of dollars, whereas employment impacts are measured in numbers of jobs. Note that these categories are not additive.</w:t>
-      </w:r>
-      <w:r>
-        <w:t xml:space="preserve"> Here is a citation to a </w:t>
-      </w:r>
-      <w:r>
-        <w:t>figure</w:t>
-      </w:r>
-      <w:r>
-        <w:t xml:space="preserve"> (</w:t>
-      </w:r>
-      <w:r>
-        <w:fldChar w:fldCharType="begin"/>
-      </w:r>
-      <w:r>
-        <w:instrText xml:space="preserve"> REF _Ref151977236 \h  \* MERGEFORMAT </w:instrText>
-      </w:r>
-      <w:r>
-        <w:fldChar w:fldCharType="separate"/>
-      </w:r>
-      <w:r>
-        <w:t>Figure 1</w:t>
-      </w:r>
-      <w:r>
-        <w:fldChar w:fldCharType="end"/>
-      </w:r>
-      <w:r>
-        <w:t>).</w:t>
-      </w:r>
-    </w:p>
-    <w:p>
-      <w:pPr>
-        <w:pStyle w:val="ListParagraph"/>
-        <w:numPr>
-          <w:ilvl w:val="0"/>
-          <w:numId w:val="6"/>
-        </w:numPr>
-        <w:spacing w:before="200" w:after="0"/>
-        <w:rPr>
-          <w:color w:val="56575A"/>
-          <w:sz w:val="24"/>
-        </w:rPr>
-      </w:pPr>
-      <w:r>
-        <w:rPr>
-          <w:b/>
-          <w:color w:val="56575A"/>
-          <w:sz w:val="24"/>
-        </w:rPr>
-        <w:t>Drum (Atlantic croaker and spot) (Atlantic regions)</w:t>
-      </w:r>
-    </w:p>
-    <w:p>
-      <w:pPr>
-        <w:pStyle w:val="ListParagraph"/>
-        <w:numPr>
-          <w:ilvl w:val="0"/>
-          <w:numId w:val="6"/>
-        </w:numPr>
-        <w:spacing w:before="200" w:after="0"/>
-        <w:rPr>
-          <w:b/>
-          <w:color w:val="56575A"/>
-          <w:sz w:val="24"/>
-        </w:rPr>
-      </w:pPr>
-      <w:r>
-        <w:rPr>
-          <w:b/>
-          <w:color w:val="56575A"/>
-          <w:sz w:val="24"/>
-        </w:rPr>
-        <w:t xml:space="preserve">Drum (seatrouts) (Atlantic regions): </w:t>
-      </w:r>
-      <w:r>
-        <w:rPr>
-          <w:color w:val="56575A"/>
-          <w:sz w:val="24"/>
-        </w:rPr>
-        <w:t>sand seatrout, seatrout genus, silver seatrout, spotted seatrout, and weakfish</w:t>
-      </w:r>
-    </w:p>
-    <w:p>
-      <w:pPr>
-        <w:pStyle w:val="ListParagraph"/>
-        <w:numPr>
-          <w:ilvl w:val="0"/>
-          <w:numId w:val="6"/>
-        </w:numPr>
-        <w:spacing w:before="200" w:after="0"/>
-        <w:rPr>
-          <w:color w:val="56575A"/>
-          <w:sz w:val="24"/>
-        </w:rPr>
-      </w:pPr>
-      <w:r>
-        <w:rPr>
-          <w:b/>
-          <w:color w:val="56575A"/>
-          <w:sz w:val="24"/>
-        </w:rPr>
-        <w:t>Pacific halibut (North Pacific)</w:t>
+    </w:p>
+    <w:p>
+      <w:pPr>
+        <w:pStyle w:val="BodyText"/>
+      </w:pPr>
+      <w:r>
+        <w:t>Here is a list with stuff in it. For some reason, the “Compact” formatting tag is what is used for these in the final knitted document.</w:t>
+      </w:r>
+    </w:p>
+    <w:p>
+      <w:pPr>
+        <w:pStyle w:val="Compact"/>
+      </w:pPr>
+      <w:r>
+        <w:t>List item 1</w:t>
+      </w:r>
+      <w:bookmarkStart w:id="1" w:name="_GoBack"/>
+      <w:bookmarkEnd w:id="1"/>
+    </w:p>
+    <w:p>
+      <w:pPr>
+        <w:pStyle w:val="Compact"/>
+      </w:pPr>
+      <w:r>
+        <w:t>List item 2</w:t>
       </w:r>
     </w:p>
     <w:p>
@@ -182,7 +139,7 @@
         <w:pStyle w:val="Heading4"/>
       </w:pPr>
       <w:r>
-        <w:t>Harvest (H) &amp; Release (R) of Key Species/Species Groups (thousands of fish)</w:t>
+        <w:t>Heading 4 style</w:t>
       </w:r>
       <w:r>
         <w:rPr>
@@ -231,7 +188,7 @@
       <w:pPr>
         <w:pStyle w:val="Bibliography"/>
       </w:pPr>
-      <w:bookmarkStart w:id="1" w:name="ref-Nichol1995"/>
+      <w:bookmarkStart w:id="2" w:name="ref-Nichol1995"/>
       <w:r>
         <w:t>Nichol, D. G. 1995. “Spawning and Maturation of Female Yellowfin Sole in the Eastern Bering Sea.” Journal Article. In Proceedings of the International Flatfish Symposium; October 1994, Anchorage, Alaska, 35–50.</w:t>
       </w:r>
@@ -240,8 +197,8 @@
       <w:pPr>
         <w:pStyle w:val="Bibliography"/>
       </w:pPr>
-      <w:bookmarkStart w:id="2" w:name="ref-RN915"/>
-      <w:bookmarkEnd w:id="1"/>
+      <w:bookmarkStart w:id="3" w:name="ref-RN915"/>
+      <w:bookmarkEnd w:id="2"/>
       <w:r>
         <w:t xml:space="preserve">———. 1997. “Effects of Geography and Bathymetry on Growth and Maturity of Yellowfin Sole, </w:t>
       </w:r>
@@ -269,8 +226,8 @@
       <w:pPr>
         <w:pStyle w:val="Bibliography"/>
       </w:pPr>
-      <w:bookmarkStart w:id="3" w:name="ref-RN916"/>
-      <w:bookmarkEnd w:id="2"/>
+      <w:bookmarkStart w:id="4" w:name="ref-RN916"/>
+      <w:bookmarkEnd w:id="3"/>
       <w:r>
         <w:t xml:space="preserve">———. 1998. “Annual and Between-Sex Variability of Yellowfin Sole, </w:t>
       </w:r>
@@ -294,12 +251,13 @@
         <w:t>.</w:t>
       </w:r>
     </w:p>
-    <w:bookmarkEnd w:id="3"/>
+    <w:bookmarkEnd w:id="4"/>
     <w:p>
       <w:pPr>
         <w:pStyle w:val="Bibliography"/>
       </w:pPr>
       <w:r>
+        <w:lastRenderedPageBreak/>
         <w:t xml:space="preserve">Nichol, D. G., S. </w:t>
       </w:r>
       <w:proofErr w:type="spellStart"/>
@@ -358,7 +316,7 @@
       <w:pPr>
         <w:pStyle w:val="Bibliography"/>
       </w:pPr>
-      <w:bookmarkStart w:id="4" w:name="ref-RN940"/>
+      <w:bookmarkStart w:id="5" w:name="ref-RN940"/>
       <w:proofErr w:type="spellStart"/>
       <w:r>
         <w:t>Wilderbuer</w:t>
@@ -382,7 +340,7 @@
         <w:t xml:space="preserve"> the Groundfish Resources of the Bering Sea/Aleutian Islands Regions. 605 W. 4th Ave., Anchorage, AK 99501: North Pacific Fishery Management Council.</w:t>
       </w:r>
     </w:p>
-    <w:bookmarkEnd w:id="4"/>
+    <w:bookmarkEnd w:id="5"/>
     <w:p>
       <w:pPr>
         <w:pStyle w:val="BodyText"/>
@@ -487,26 +445,16 @@
       <w:pPr>
         <w:pStyle w:val="Figurecaption"/>
       </w:pPr>
-      <w:bookmarkStart w:id="5" w:name="_Ref151977236"/>
+      <w:bookmarkStart w:id="6" w:name="_Ref151977236"/>
       <w:r>
         <w:t xml:space="preserve">Figure </w:t>
       </w:r>
-      <w:r>
-        <w:fldChar w:fldCharType="begin"/>
-      </w:r>
-      <w:r>
-        <w:instrText xml:space="preserve"> SEQ Figure \* ARABIC </w:instrText>
-      </w:r>
-      <w:r>
-        <w:fldChar w:fldCharType="separate"/>
-      </w:r>
-      <w:r>
-        <w:t>1</w:t>
-      </w:r>
-      <w:r>
-        <w:fldChar w:fldCharType="end"/>
-      </w:r>
-      <w:bookmarkEnd w:id="5"/>
+      <w:fldSimple w:instr=" SEQ Figure \* ARABIC ">
+        <w:r>
+          <w:t>1</w:t>
+        </w:r>
+      </w:fldSimple>
+      <w:bookmarkEnd w:id="6"/>
       <w:r>
         <w:t>. -- This is a figure caption. There is a weird reverse indent thing that only happens in tech memos.</w:t>
       </w:r>
@@ -521,21 +469,11 @@
       <w:r>
         <w:t xml:space="preserve"> </w:t>
       </w:r>
-      <w:r>
-        <w:fldChar w:fldCharType="begin"/>
-      </w:r>
-      <w:r>
-        <w:instrText xml:space="preserve"> SEQ Figure \* ARABIC </w:instrText>
-      </w:r>
-      <w:r>
-        <w:fldChar w:fldCharType="separate"/>
-      </w:r>
-      <w:r>
-        <w:t>1</w:t>
-      </w:r>
-      <w:r>
-        <w:fldChar w:fldCharType="end"/>
-      </w:r>
+      <w:fldSimple w:instr=" SEQ Figure \* ARABIC ">
+        <w:r>
+          <w:t>1</w:t>
+        </w:r>
+      </w:fldSimple>
       <w:r>
         <w:t xml:space="preserve">. -- This is an “image caption.” I’m not sure if it matters but I’m including it here. </w:t>
       </w:r>
@@ -547,12 +485,10 @@
       <w:pPr>
         <w:pStyle w:val="Tablecaption0"/>
       </w:pPr>
-      <w:bookmarkStart w:id="6" w:name="_GoBack"/>
       <w:r>
         <w:t>Table 1. -- This is a table caption. It is the same as the figure caption! It does the same weird wraparound thing.</w:t>
       </w:r>
     </w:p>
-    <w:bookmarkEnd w:id="6"/>
     <w:p>
       <w:pPr>
         <w:pStyle w:val="Imagecaption0"/>
@@ -1497,10 +1433,11 @@
   <w:abstractNum w:abstractNumId="15" w15:restartNumberingAfterBreak="0">
     <w:nsid w:val="600605C3"/>
     <w:multiLevelType w:val="hybridMultilevel"/>
-    <w:tmpl w:val="A7945400"/>
-    <w:lvl w:ilvl="0" w:tplc="F09E9DE2">
+    <w:tmpl w:val="7714B354"/>
+    <w:lvl w:ilvl="0" w:tplc="0AFE20DC">
       <w:start w:val="1"/>
       <w:numFmt w:val="bullet"/>
+      <w:pStyle w:val="Compact"/>
       <w:lvlText w:val=""/>
       <w:lvlJc w:val="left"/>
       <w:pPr>
@@ -2203,15 +2140,18 @@
   </w:style>
   <w:style w:type="paragraph" w:customStyle="1" w:styleId="Compact">
     <w:name w:val="Compact"/>
-    <w:basedOn w:val="BodyText"/>
+    <w:basedOn w:val="ListParagraph"/>
     <w:qFormat/>
-    <w:rsid w:val="00DC6B82"/>
+    <w:rsid w:val="001433D1"/>
     <w:pPr>
-      <w:spacing w:before="36" w:after="36"/>
+      <w:numPr>
+        <w:numId w:val="6"/>
+      </w:numPr>
+      <w:spacing w:before="200" w:after="0"/>
     </w:pPr>
     <w:rPr>
-      <w:sz w:val="17"/>
-      <w:szCs w:val="17"/>
+      <w:color w:val="56575A"/>
+      <w:sz w:val="24"/>
     </w:rPr>
   </w:style>
   <w:style w:type="paragraph" w:styleId="Title">

</xml_diff>

<commit_message>
update reference style to have black text
</commit_message>
<xml_diff>
--- a/markdown/styles_reference4.docx
+++ b/markdown/styles_reference4.docx
@@ -25,15 +25,7 @@
         <w:pStyle w:val="FirstParagraph"/>
       </w:pPr>
       <w:r>
-        <w:t xml:space="preserve">Here is some regular </w:t>
-      </w:r>
-      <w:proofErr w:type="spellStart"/>
-      <w:r>
-        <w:t>everyday</w:t>
-      </w:r>
-      <w:proofErr w:type="spellEnd"/>
-      <w:r>
-        <w:t xml:space="preserve"> text</w:t>
+        <w:t>Here is some regular everyday text</w:t>
       </w:r>
       <w:r>
         <w:t>.</w:t>
@@ -110,8 +102,6 @@
       <w:r>
         <w:t>List item 1</w:t>
       </w:r>
-      <w:bookmarkStart w:id="1" w:name="_GoBack"/>
-      <w:bookmarkEnd w:id="1"/>
     </w:p>
     <w:p>
       <w:pPr>
@@ -178,6 +168,8 @@
       <w:pPr>
         <w:pStyle w:val="BodyText"/>
       </w:pPr>
+      <w:bookmarkStart w:id="1" w:name="_GoBack"/>
+      <w:bookmarkEnd w:id="1"/>
     </w:p>
     <w:p>
       <w:pPr>
@@ -449,11 +441,21 @@
       <w:r>
         <w:t xml:space="preserve">Figure </w:t>
       </w:r>
-      <w:fldSimple w:instr=" SEQ Figure \* ARABIC ">
-        <w:r>
-          <w:t>1</w:t>
-        </w:r>
-      </w:fldSimple>
+      <w:r>
+        <w:fldChar w:fldCharType="begin"/>
+      </w:r>
+      <w:r>
+        <w:instrText xml:space="preserve"> SEQ Figure \* ARABIC </w:instrText>
+      </w:r>
+      <w:r>
+        <w:fldChar w:fldCharType="separate"/>
+      </w:r>
+      <w:r>
+        <w:t>1</w:t>
+      </w:r>
+      <w:r>
+        <w:fldChar w:fldCharType="end"/>
+      </w:r>
       <w:bookmarkEnd w:id="6"/>
       <w:r>
         <w:t>. -- This is a figure caption. There is a weird reverse indent thing that only happens in tech memos.</w:t>
@@ -469,11 +471,21 @@
       <w:r>
         <w:t xml:space="preserve"> </w:t>
       </w:r>
-      <w:fldSimple w:instr=" SEQ Figure \* ARABIC ">
-        <w:r>
-          <w:t>1</w:t>
-        </w:r>
-      </w:fldSimple>
+      <w:r>
+        <w:fldChar w:fldCharType="begin"/>
+      </w:r>
+      <w:r>
+        <w:instrText xml:space="preserve"> SEQ Figure \* ARABIC </w:instrText>
+      </w:r>
+      <w:r>
+        <w:fldChar w:fldCharType="separate"/>
+      </w:r>
+      <w:r>
+        <w:t>1</w:t>
+      </w:r>
+      <w:r>
+        <w:fldChar w:fldCharType="end"/>
+      </w:r>
       <w:r>
         <w:t xml:space="preserve">. -- This is an “image caption.” I’m not sure if it matters but I’m including it here. </w:t>
       </w:r>
@@ -1433,8 +1445,8 @@
   <w:abstractNum w:abstractNumId="15" w15:restartNumberingAfterBreak="0">
     <w:nsid w:val="600605C3"/>
     <w:multiLevelType w:val="hybridMultilevel"/>
-    <w:tmpl w:val="7714B354"/>
-    <w:lvl w:ilvl="0" w:tplc="0AFE20DC">
+    <w:tmpl w:val="DACC5FE2"/>
+    <w:lvl w:ilvl="0" w:tplc="E0CCB67A">
       <w:start w:val="1"/>
       <w:numFmt w:val="bullet"/>
       <w:pStyle w:val="Compact"/>
@@ -2093,7 +2105,6 @@
   <w:style w:type="character" w:default="1" w:styleId="DefaultParagraphFont">
     <w:name w:val="Default Paragraph Font"/>
     <w:uiPriority w:val="1"/>
-    <w:semiHidden/>
     <w:unhideWhenUsed/>
   </w:style>
   <w:style w:type="table" w:default="1" w:styleId="TableNormal">
@@ -2122,12 +2133,11 @@
     <w:basedOn w:val="Normal"/>
     <w:link w:val="BodyTextChar"/>
     <w:qFormat/>
-    <w:rsid w:val="00DC6B82"/>
+    <w:rsid w:val="00CF417B"/>
     <w:pPr>
       <w:spacing w:before="180" w:after="0"/>
     </w:pPr>
     <w:rPr>
-      <w:color w:val="56575A"/>
       <w:sz w:val="24"/>
     </w:rPr>
   </w:style>
@@ -2136,13 +2146,13 @@
     <w:basedOn w:val="BodyText"/>
     <w:next w:val="BodyText"/>
     <w:qFormat/>
-    <w:rsid w:val="006A1888"/>
+    <w:rsid w:val="00CF417B"/>
   </w:style>
   <w:style w:type="paragraph" w:customStyle="1" w:styleId="Compact">
     <w:name w:val="Compact"/>
     <w:basedOn w:val="ListParagraph"/>
     <w:qFormat/>
-    <w:rsid w:val="001433D1"/>
+    <w:rsid w:val="00CF417B"/>
     <w:pPr>
       <w:numPr>
         <w:numId w:val="6"/>
@@ -2150,7 +2160,6 @@
       <w:spacing w:before="200" w:after="0"/>
     </w:pPr>
     <w:rPr>
-      <w:color w:val="56575A"/>
       <w:sz w:val="24"/>
     </w:rPr>
   </w:style>
@@ -2724,10 +2733,9 @@
     <w:name w:val="Body Text Char"/>
     <w:basedOn w:val="DefaultParagraphFont"/>
     <w:link w:val="BodyText"/>
-    <w:rsid w:val="00DC6B82"/>
+    <w:rsid w:val="00CF417B"/>
     <w:rPr>
       <w:rFonts w:ascii="Arial" w:hAnsi="Arial"/>
-      <w:color w:val="56575A"/>
     </w:rPr>
   </w:style>
   <w:style w:type="character" w:customStyle="1" w:styleId="TableContentChar">

</xml_diff>

<commit_message>
Header modification for style ref
</commit_message>
<xml_diff>
--- a/markdown/styles_reference4.docx
+++ b/markdown/styles_reference4.docx
@@ -238,24 +238,22 @@
       <w:pPr>
         <w:pStyle w:val="Figurecaption"/>
       </w:pPr>
-      <w:bookmarkStart w:id="1" w:name="_GoBack"/>
+    </w:p>
+    <w:p>
+      <w:pPr>
+        <w:pStyle w:val="Bibliography"/>
+      </w:pPr>
+      <w:bookmarkStart w:id="1" w:name="ref-Nichol1995"/>
+      <w:r>
+        <w:t>Nichol, D. G. 1995. “Spawning and Maturation of Female Yellowfin Sole in the Eastern Bering Sea.” Journal Article. In Proceedings of the International Flatfish Symposium; October 1994, Anchorage, Alaska, 35–50.</w:t>
+      </w:r>
+    </w:p>
+    <w:p>
+      <w:pPr>
+        <w:pStyle w:val="Bibliography"/>
+      </w:pPr>
+      <w:bookmarkStart w:id="2" w:name="ref-RN915"/>
       <w:bookmarkEnd w:id="1"/>
-    </w:p>
-    <w:p>
-      <w:pPr>
-        <w:pStyle w:val="Bibliography"/>
-      </w:pPr>
-      <w:bookmarkStart w:id="2" w:name="ref-Nichol1995"/>
-      <w:r>
-        <w:t>Nichol, D. G. 1995. “Spawning and Maturation of Female Yellowfin Sole in the Eastern Bering Sea.” Journal Article. In Proceedings of the International Flatfish Symposium; October 1994, Anchorage, Alaska, 35–50.</w:t>
-      </w:r>
-    </w:p>
-    <w:p>
-      <w:pPr>
-        <w:pStyle w:val="Bibliography"/>
-      </w:pPr>
-      <w:bookmarkStart w:id="3" w:name="ref-RN915"/>
-      <w:bookmarkEnd w:id="2"/>
       <w:r>
         <w:lastRenderedPageBreak/>
         <w:t xml:space="preserve">———. 1997. “Effects of Geography and Bathymetry on Growth and Maturity of Yellowfin Sole, </w:t>
@@ -284,8 +282,8 @@
       <w:pPr>
         <w:pStyle w:val="Bibliography"/>
       </w:pPr>
-      <w:bookmarkStart w:id="4" w:name="ref-RN916"/>
-      <w:bookmarkEnd w:id="3"/>
+      <w:bookmarkStart w:id="3" w:name="ref-RN916"/>
+      <w:bookmarkEnd w:id="2"/>
       <w:r>
         <w:t xml:space="preserve">———. 1998. “Annual and Between-Sex Variability of Yellowfin Sole, </w:t>
       </w:r>
@@ -309,7 +307,7 @@
         <w:t>.</w:t>
       </w:r>
     </w:p>
-    <w:bookmarkEnd w:id="4"/>
+    <w:bookmarkEnd w:id="3"/>
     <w:p>
       <w:pPr>
         <w:pStyle w:val="Bibliography"/>
@@ -373,7 +371,7 @@
       <w:pPr>
         <w:pStyle w:val="Bibliography"/>
       </w:pPr>
-      <w:bookmarkStart w:id="5" w:name="ref-RN940"/>
+      <w:bookmarkStart w:id="4" w:name="ref-RN940"/>
       <w:proofErr w:type="spellStart"/>
       <w:r>
         <w:t>Wilderbuer</w:t>
@@ -397,7 +395,7 @@
         <w:t xml:space="preserve"> the Groundfish Resources of the Bering Sea/Aleutian Islands Regions. 605 W. 4th Ave., Anchorage, AK 99501: North Pacific Fishery Management Council.</w:t>
       </w:r>
     </w:p>
-    <w:bookmarkEnd w:id="5"/>
+    <w:bookmarkEnd w:id="4"/>
     <w:p>
       <w:pPr>
         <w:pStyle w:val="BodyText"/>
@@ -482,16 +480,26 @@
       <w:pPr>
         <w:pStyle w:val="Figurecaption"/>
       </w:pPr>
-      <w:bookmarkStart w:id="6" w:name="_Ref151977236"/>
+      <w:bookmarkStart w:id="5" w:name="_Ref151977236"/>
       <w:r>
         <w:t xml:space="preserve">Figure </w:t>
       </w:r>
-      <w:fldSimple w:instr=" SEQ Figure \* ARABIC ">
-        <w:r>
-          <w:t>1</w:t>
-        </w:r>
-      </w:fldSimple>
-      <w:bookmarkEnd w:id="6"/>
+      <w:r>
+        <w:fldChar w:fldCharType="begin"/>
+      </w:r>
+      <w:r>
+        <w:instrText xml:space="preserve"> SEQ Figure \* ARABIC </w:instrText>
+      </w:r>
+      <w:r>
+        <w:fldChar w:fldCharType="separate"/>
+      </w:r>
+      <w:r>
+        <w:t>1</w:t>
+      </w:r>
+      <w:r>
+        <w:fldChar w:fldCharType="end"/>
+      </w:r>
+      <w:bookmarkEnd w:id="5"/>
       <w:r>
         <w:t>. -- This is a figure caption. There is a weird reverse indent thing that only happens in tech memos</w:t>
       </w:r>
@@ -512,11 +520,21 @@
       <w:r>
         <w:t xml:space="preserve"> </w:t>
       </w:r>
-      <w:fldSimple w:instr=" SEQ Figure \* ARABIC ">
-        <w:r>
-          <w:t>1</w:t>
-        </w:r>
-      </w:fldSimple>
+      <w:r>
+        <w:fldChar w:fldCharType="begin"/>
+      </w:r>
+      <w:r>
+        <w:instrText xml:space="preserve"> SEQ Figure \* ARABIC </w:instrText>
+      </w:r>
+      <w:r>
+        <w:fldChar w:fldCharType="separate"/>
+      </w:r>
+      <w:r>
+        <w:t>1</w:t>
+      </w:r>
+      <w:r>
+        <w:fldChar w:fldCharType="end"/>
+      </w:r>
       <w:r>
         <w:t xml:space="preserve">. -- This is an “image caption.” I’m not sure if it matters but I’m including it here. </w:t>
       </w:r>
@@ -562,8 +580,19 @@
               <w:pStyle w:val="BodyText"/>
             </w:pPr>
             <w:r>
-              <w:t>Table header 1</w:t>
+              <w:t xml:space="preserve">Table </w:t>
             </w:r>
+            <w:r>
+              <w:rPr>
+                <w:rStyle w:val="TableheaderChar"/>
+              </w:rPr>
+              <w:t>header</w:t>
+            </w:r>
+            <w:r>
+              <w:t xml:space="preserve"> 1</w:t>
+            </w:r>
+            <w:bookmarkStart w:id="6" w:name="_GoBack"/>
+            <w:bookmarkEnd w:id="6"/>
           </w:p>
         </w:tc>
         <w:tc>
@@ -3245,6 +3274,22 @@
       <w:szCs w:val="18"/>
     </w:rPr>
   </w:style>
+  <w:style w:type="paragraph" w:customStyle="1" w:styleId="Tableheader">
+    <w:name w:val="Table header"/>
+    <w:basedOn w:val="BodyText"/>
+    <w:link w:val="TableheaderChar"/>
+    <w:qFormat/>
+    <w:rsid w:val="002D13E1"/>
+  </w:style>
+  <w:style w:type="character" w:customStyle="1" w:styleId="TableheaderChar">
+    <w:name w:val="Table header Char"/>
+    <w:basedOn w:val="BodyTextChar"/>
+    <w:link w:val="Tableheader"/>
+    <w:rsid w:val="002D13E1"/>
+    <w:rPr>
+      <w:rFonts w:ascii="Arial Narrow" w:hAnsi="Arial Narrow"/>
+    </w:rPr>
+  </w:style>
 </w:styles>
 </file>
 

</xml_diff>

<commit_message>
update style ref docx
</commit_message>
<xml_diff>
--- a/markdown/styles_reference4.docx
+++ b/markdown/styles_reference4.docx
@@ -83,9 +83,6 @@
       </w:r>
     </w:p>
     <w:p>
-      <w:pPr>
-        <w:pStyle w:val="BodyText"/>
-      </w:pPr>
       <w:r>
         <w:t>Here is a list with stuff in it. For some reason, the “Compact” formatting tag is what is used for these in the final knitted document.</w:t>
       </w:r>
@@ -245,6 +242,7 @@
       </w:pPr>
       <w:bookmarkStart w:id="1" w:name="ref-Nichol1995"/>
       <w:r>
+        <w:lastRenderedPageBreak/>
         <w:t>Nichol, D. G. 1995. “Spawning and Maturation of Female Yellowfin Sole in the Eastern Bering Sea.” Journal Article. In Proceedings of the International Flatfish Symposium; October 1994, Anchorage, Alaska, 35–50.</w:t>
       </w:r>
     </w:p>
@@ -255,7 +253,6 @@
       <w:bookmarkStart w:id="2" w:name="ref-RN915"/>
       <w:bookmarkEnd w:id="1"/>
       <w:r>
-        <w:lastRenderedPageBreak/>
         <w:t xml:space="preserve">———. 1997. “Effects of Geography and Bathymetry on Growth and Maturity of Yellowfin Sole, </w:t>
       </w:r>
       <w:proofErr w:type="spellStart"/>
@@ -501,7 +498,10 @@
       </w:r>
       <w:bookmarkEnd w:id="5"/>
       <w:r>
-        <w:t>. -- This is a figure caption. There is a weird reverse indent thing that only happens in tech memos</w:t>
+        <w:t xml:space="preserve">. -- </w:t>
+      </w:r>
+      <w:r>
+        <w:t>This is a figure caption. There is a weird reverse indent thing that only happens in tech memos</w:t>
       </w:r>
       <w:r>
         <w:t xml:space="preserve"> and DPRs</w:t>
@@ -509,6 +509,8 @@
       <w:r>
         <w:t>.</w:t>
       </w:r>
+      <w:bookmarkStart w:id="6" w:name="_GoBack"/>
+      <w:bookmarkEnd w:id="6"/>
     </w:p>
     <w:p>
       <w:pPr>
@@ -577,22 +579,34 @@
           </w:tcPr>
           <w:p>
             <w:pPr>
-              <w:pStyle w:val="BodyText"/>
+              <w:pStyle w:val="Tableheader"/>
+              <w:rPr>
+                <w:sz w:val="22"/>
+                <w:szCs w:val="22"/>
+              </w:rPr>
             </w:pPr>
             <w:r>
+              <w:rPr>
+                <w:sz w:val="22"/>
+                <w:szCs w:val="22"/>
+              </w:rPr>
               <w:t xml:space="preserve">Table </w:t>
             </w:r>
             <w:r>
               <w:rPr>
                 <w:rStyle w:val="TableheaderChar"/>
+                <w:sz w:val="22"/>
+                <w:szCs w:val="22"/>
               </w:rPr>
               <w:t>header</w:t>
             </w:r>
             <w:r>
+              <w:rPr>
+                <w:sz w:val="22"/>
+                <w:szCs w:val="22"/>
+              </w:rPr>
               <w:t xml:space="preserve"> 1</w:t>
             </w:r>
-            <w:bookmarkStart w:id="6" w:name="_GoBack"/>
-            <w:bookmarkEnd w:id="6"/>
           </w:p>
         </w:tc>
         <w:tc>
@@ -602,8 +616,16 @@
           <w:p>
             <w:pPr>
               <w:pStyle w:val="BodyText"/>
+              <w:rPr>
+                <w:sz w:val="22"/>
+                <w:szCs w:val="22"/>
+              </w:rPr>
             </w:pPr>
             <w:r>
+              <w:rPr>
+                <w:sz w:val="22"/>
+                <w:szCs w:val="22"/>
+              </w:rPr>
               <w:t>Table header 2</w:t>
             </w:r>
           </w:p>
@@ -2119,12 +2141,12 @@
   <w:style w:type="paragraph" w:default="1" w:styleId="Normal">
     <w:name w:val="Normal"/>
     <w:qFormat/>
-    <w:rsid w:val="00692D32"/>
+    <w:rsid w:val="00D53BD1"/>
     <w:pPr>
       <w:spacing w:before="180" w:after="0"/>
     </w:pPr>
     <w:rPr>
-      <w:rFonts w:ascii="Arial Narrow" w:hAnsi="Arial Narrow"/>
+      <w:rFonts w:ascii="Arial" w:hAnsi="Arial" w:cs="Arial"/>
     </w:rPr>
   </w:style>
   <w:style w:type="paragraph" w:styleId="Heading1">
@@ -2134,7 +2156,7 @@
     <w:autoRedefine/>
     <w:uiPriority w:val="9"/>
     <w:qFormat/>
-    <w:rsid w:val="00F0235A"/>
+    <w:rsid w:val="00D53BD1"/>
     <w:pPr>
       <w:keepNext/>
       <w:keepLines/>
@@ -2142,7 +2164,7 @@
       <w:outlineLvl w:val="0"/>
     </w:pPr>
     <w:rPr>
-      <w:rFonts w:eastAsiaTheme="majorEastAsia" w:cstheme="majorBidi"/>
+      <w:rFonts w:eastAsiaTheme="majorEastAsia"/>
       <w:b/>
       <w:bCs/>
       <w:sz w:val="32"/>
@@ -2156,7 +2178,7 @@
     <w:uiPriority w:val="9"/>
     <w:unhideWhenUsed/>
     <w:qFormat/>
-    <w:rsid w:val="001512EA"/>
+    <w:rsid w:val="00D53BD1"/>
     <w:pPr>
       <w:keepNext/>
       <w:keepLines/>
@@ -2164,7 +2186,7 @@
       <w:outlineLvl w:val="1"/>
     </w:pPr>
     <w:rPr>
-      <w:rFonts w:eastAsiaTheme="majorEastAsia" w:cs="Arial"/>
+      <w:rFonts w:eastAsiaTheme="majorEastAsia"/>
       <w:b/>
       <w:bCs/>
       <w:color w:val="7F7F7F" w:themeColor="text1" w:themeTint="80"/>
@@ -2253,7 +2275,6 @@
   <w:style w:type="character" w:default="1" w:styleId="DefaultParagraphFont">
     <w:name w:val="Default Paragraph Font"/>
     <w:uiPriority w:val="1"/>
-    <w:semiHidden/>
     <w:unhideWhenUsed/>
   </w:style>
   <w:style w:type="table" w:default="1" w:styleId="TableNormal">
@@ -2289,7 +2310,7 @@
     <w:basedOn w:val="BodyText"/>
     <w:next w:val="BodyText"/>
     <w:qFormat/>
-    <w:rsid w:val="002F385F"/>
+    <w:rsid w:val="00D53BD1"/>
   </w:style>
   <w:style w:type="paragraph" w:customStyle="1" w:styleId="Compact">
     <w:name w:val="Compact"/>
@@ -2857,7 +2878,11 @@
     <w:basedOn w:val="BodyText"/>
     <w:link w:val="TableContentChar"/>
     <w:qFormat/>
-    <w:rsid w:val="00692D32"/>
+    <w:rsid w:val="00D53BD1"/>
+    <w:rPr>
+      <w:sz w:val="20"/>
+      <w:szCs w:val="20"/>
+    </w:rPr>
   </w:style>
   <w:style w:type="character" w:customStyle="1" w:styleId="BodyTextChar">
     <w:name w:val="Body Text Char"/>
@@ -2872,9 +2897,11 @@
     <w:name w:val="Table Content Char"/>
     <w:basedOn w:val="BodyTextChar"/>
     <w:link w:val="TableContent"/>
-    <w:rsid w:val="00692D32"/>
-    <w:rPr>
-      <w:rFonts w:ascii="Arial Narrow" w:hAnsi="Arial Narrow"/>
+    <w:rsid w:val="00D53BD1"/>
+    <w:rPr>
+      <w:rFonts w:ascii="Arial" w:hAnsi="Arial" w:cs="Arial"/>
+      <w:sz w:val="20"/>
+      <w:szCs w:val="20"/>
     </w:rPr>
   </w:style>
   <w:style w:type="character" w:customStyle="1" w:styleId="FootnoteTextChar">
@@ -3203,7 +3230,7 @@
     <w:basedOn w:val="Caption"/>
     <w:link w:val="FigurecaptionChar"/>
     <w:qFormat/>
-    <w:rsid w:val="002F385F"/>
+    <w:rsid w:val="00D53BD1"/>
     <w:pPr>
       <w:spacing w:before="200" w:after="0"/>
       <w:ind w:left="1080" w:hanging="1080"/>
@@ -3225,10 +3252,9 @@
     <w:name w:val="Figure caption Char"/>
     <w:basedOn w:val="TablecaptionChar"/>
     <w:link w:val="Figurecaption"/>
-    <w:rsid w:val="002F385F"/>
-    <w:rPr>
-      <w:rFonts w:ascii="Arial Narrow" w:hAnsi="Arial Narrow"/>
-      <w:color w:val="56575A"/>
+    <w:rsid w:val="00D53BD1"/>
+    <w:rPr>
+      <w:rFonts w:ascii="Arial" w:hAnsi="Arial" w:cs="Arial"/>
     </w:rPr>
   </w:style>
   <w:style w:type="paragraph" w:styleId="ListNumber">
@@ -3279,15 +3305,15 @@
     <w:basedOn w:val="BodyText"/>
     <w:link w:val="TableheaderChar"/>
     <w:qFormat/>
-    <w:rsid w:val="002D13E1"/>
+    <w:rsid w:val="00D53BD1"/>
   </w:style>
   <w:style w:type="character" w:customStyle="1" w:styleId="TableheaderChar">
     <w:name w:val="Table header Char"/>
     <w:basedOn w:val="BodyTextChar"/>
     <w:link w:val="Tableheader"/>
-    <w:rsid w:val="002D13E1"/>
-    <w:rPr>
-      <w:rFonts w:ascii="Arial Narrow" w:hAnsi="Arial Narrow"/>
+    <w:rsid w:val="00D53BD1"/>
+    <w:rPr>
+      <w:rFonts w:ascii="Arial" w:hAnsi="Arial" w:cs="Arial"/>
     </w:rPr>
   </w:style>
 </w:styles>

</xml_diff>

<commit_message>
change default fonts to Times New Roman per Jim Lee suggestion
</commit_message>
<xml_diff>
--- a/markdown/styles_reference4.docx
+++ b/markdown/styles_reference4.docx
@@ -21,9 +21,6 @@
       </w:r>
     </w:p>
     <w:p>
-      <w:pPr>
-        <w:pStyle w:val="FirstParagraph"/>
-      </w:pPr>
       <w:r>
         <w:t>Here is some regular everyday text</w:t>
       </w:r>
@@ -33,6 +30,7 @@
       <w:r>
         <w:rPr>
           <w:rStyle w:val="FootnoteReference"/>
+          <w:vertAlign w:val="baseline"/>
         </w:rPr>
         <w:footnoteReference w:id="1"/>
       </w:r>
@@ -48,6 +46,7 @@
       <w:r>
         <w:rPr>
           <w:rStyle w:val="FootnoteReference"/>
+          <w:vertAlign w:val="baseline"/>
         </w:rPr>
         <w:footnoteReference w:id="2"/>
       </w:r>
@@ -83,9 +82,6 @@
       </w:r>
     </w:p>
     <w:p>
-      <w:pPr>
-        <w:pStyle w:val="BodyText"/>
-      </w:pPr>
       <w:r>
         <w:t>Here is a list with stuff in it. For some reason, the “Compact” formatting tag is what is used for these in the final knitted document.</w:t>
       </w:r>
@@ -484,21 +480,11 @@
       <w:r>
         <w:t xml:space="preserve">Figure </w:t>
       </w:r>
-      <w:r>
-        <w:fldChar w:fldCharType="begin"/>
-      </w:r>
-      <w:r>
-        <w:instrText xml:space="preserve"> SEQ Figure \* ARABIC </w:instrText>
-      </w:r>
-      <w:r>
-        <w:fldChar w:fldCharType="separate"/>
-      </w:r>
-      <w:r>
-        <w:t>1</w:t>
-      </w:r>
-      <w:r>
-        <w:fldChar w:fldCharType="end"/>
-      </w:r>
+      <w:fldSimple w:instr=" SEQ Figure \* ARABIC ">
+        <w:r>
+          <w:t>1</w:t>
+        </w:r>
+      </w:fldSimple>
       <w:bookmarkEnd w:id="5"/>
       <w:r>
         <w:t>. -- This is a figure caption. There is a weird reverse indent thing that only happens in tech memos</w:t>
@@ -520,21 +506,11 @@
       <w:r>
         <w:t xml:space="preserve"> </w:t>
       </w:r>
-      <w:r>
-        <w:fldChar w:fldCharType="begin"/>
-      </w:r>
-      <w:r>
-        <w:instrText xml:space="preserve"> SEQ Figure \* ARABIC </w:instrText>
-      </w:r>
-      <w:r>
-        <w:fldChar w:fldCharType="separate"/>
-      </w:r>
-      <w:r>
-        <w:t>1</w:t>
-      </w:r>
-      <w:r>
-        <w:fldChar w:fldCharType="end"/>
-      </w:r>
+      <w:fldSimple w:instr=" SEQ Figure \* ARABIC ">
+        <w:r>
+          <w:t>1</w:t>
+        </w:r>
+      </w:fldSimple>
       <w:r>
         <w:t xml:space="preserve">. -- This is an “image caption.” I’m not sure if it matters but I’m including it here. </w:t>
       </w:r>
@@ -577,7 +553,7 @@
           </w:tcPr>
           <w:p>
             <w:pPr>
-              <w:pStyle w:val="BodyText"/>
+              <w:pStyle w:val="Tableheader"/>
             </w:pPr>
             <w:r>
               <w:t xml:space="preserve">Table </w:t>
@@ -591,8 +567,6 @@
             <w:r>
               <w:t xml:space="preserve"> 1</w:t>
             </w:r>
-            <w:bookmarkStart w:id="6" w:name="_GoBack"/>
-            <w:bookmarkEnd w:id="6"/>
           </w:p>
         </w:tc>
         <w:tc>
@@ -601,7 +575,7 @@
           </w:tcPr>
           <w:p>
             <w:pPr>
-              <w:pStyle w:val="BodyText"/>
+              <w:pStyle w:val="Tableheader"/>
             </w:pPr>
             <w:r>
               <w:t>Table header 2</w:t>
@@ -619,7 +593,12 @@
               <w:pStyle w:val="TableContent"/>
             </w:pPr>
             <w:r>
-              <w:t xml:space="preserve">Table contents A </w:t>
+              <w:t>Table conten</w:t>
+            </w:r>
+            <w:bookmarkStart w:id="6" w:name="_GoBack"/>
+            <w:bookmarkEnd w:id="6"/>
+            <w:r>
+              <w:t xml:space="preserve">ts A </w:t>
             </w:r>
           </w:p>
         </w:tc>
@@ -2119,12 +2098,12 @@
   <w:style w:type="paragraph" w:default="1" w:styleId="Normal">
     <w:name w:val="Normal"/>
     <w:qFormat/>
-    <w:rsid w:val="00692D32"/>
+    <w:rsid w:val="006E0AC9"/>
     <w:pPr>
       <w:spacing w:before="180" w:after="0"/>
     </w:pPr>
     <w:rPr>
-      <w:rFonts w:ascii="Arial Narrow" w:hAnsi="Arial Narrow"/>
+      <w:rFonts w:ascii="Times New Roman" w:hAnsi="Times New Roman" w:cs="Times New Roman"/>
     </w:rPr>
   </w:style>
   <w:style w:type="paragraph" w:styleId="Heading1">
@@ -2134,7 +2113,7 @@
     <w:autoRedefine/>
     <w:uiPriority w:val="9"/>
     <w:qFormat/>
-    <w:rsid w:val="00F0235A"/>
+    <w:rsid w:val="006E0AC9"/>
     <w:pPr>
       <w:keepNext/>
       <w:keepLines/>
@@ -2142,7 +2121,7 @@
       <w:outlineLvl w:val="0"/>
     </w:pPr>
     <w:rPr>
-      <w:rFonts w:eastAsiaTheme="majorEastAsia" w:cstheme="majorBidi"/>
+      <w:rFonts w:eastAsiaTheme="majorEastAsia"/>
       <w:b/>
       <w:bCs/>
       <w:sz w:val="32"/>
@@ -2156,7 +2135,7 @@
     <w:uiPriority w:val="9"/>
     <w:unhideWhenUsed/>
     <w:qFormat/>
-    <w:rsid w:val="001512EA"/>
+    <w:rsid w:val="006E0AC9"/>
     <w:pPr>
       <w:keepNext/>
       <w:keepLines/>
@@ -2164,7 +2143,7 @@
       <w:outlineLvl w:val="1"/>
     </w:pPr>
     <w:rPr>
-      <w:rFonts w:eastAsiaTheme="majorEastAsia" w:cs="Arial"/>
+      <w:rFonts w:eastAsiaTheme="majorEastAsia"/>
       <w:b/>
       <w:bCs/>
       <w:color w:val="7F7F7F" w:themeColor="text1" w:themeTint="80"/>
@@ -2857,7 +2836,11 @@
     <w:basedOn w:val="BodyText"/>
     <w:link w:val="TableContentChar"/>
     <w:qFormat/>
-    <w:rsid w:val="00692D32"/>
+    <w:rsid w:val="006E0AC9"/>
+    <w:rPr>
+      <w:sz w:val="22"/>
+      <w:szCs w:val="22"/>
+    </w:rPr>
   </w:style>
   <w:style w:type="character" w:customStyle="1" w:styleId="BodyTextChar">
     <w:name w:val="Body Text Char"/>
@@ -2872,9 +2855,11 @@
     <w:name w:val="Table Content Char"/>
     <w:basedOn w:val="BodyTextChar"/>
     <w:link w:val="TableContent"/>
-    <w:rsid w:val="00692D32"/>
-    <w:rPr>
-      <w:rFonts w:ascii="Arial Narrow" w:hAnsi="Arial Narrow"/>
+    <w:rsid w:val="006E0AC9"/>
+    <w:rPr>
+      <w:rFonts w:ascii="Times New Roman" w:hAnsi="Times New Roman" w:cs="Times New Roman"/>
+      <w:sz w:val="22"/>
+      <w:szCs w:val="22"/>
     </w:rPr>
   </w:style>
   <w:style w:type="character" w:customStyle="1" w:styleId="FootnoteTextChar">
@@ -3279,15 +3264,15 @@
     <w:basedOn w:val="BodyText"/>
     <w:link w:val="TableheaderChar"/>
     <w:qFormat/>
-    <w:rsid w:val="002D13E1"/>
+    <w:rsid w:val="006E0AC9"/>
   </w:style>
   <w:style w:type="character" w:customStyle="1" w:styleId="TableheaderChar">
     <w:name w:val="Table header Char"/>
     <w:basedOn w:val="BodyTextChar"/>
     <w:link w:val="Tableheader"/>
-    <w:rsid w:val="002D13E1"/>
-    <w:rPr>
-      <w:rFonts w:ascii="Arial Narrow" w:hAnsi="Arial Narrow"/>
+    <w:rsid w:val="006E0AC9"/>
+    <w:rPr>
+      <w:rFonts w:ascii="Times New Roman" w:hAnsi="Times New Roman" w:cs="Times New Roman"/>
     </w:rPr>
   </w:style>
 </w:styles>

</xml_diff>